<commit_message>
first version of graduate work
</commit_message>
<xml_diff>
--- a/Диплом.docx
+++ b/Диплом.docx
@@ -230,7 +230,7 @@
               <w:rFonts w:asciiTheme="minorHAnsi" w:hAnsiTheme="minorHAnsi" w:cstheme="minorBidi"/>
               <w:sz w:val="22"/>
               <w:szCs w:val="22"/>
-              <w:lang w:eastAsia="ru-RU"/>
+              <w:lang w:eastAsia="ja-JP"/>
             </w:rPr>
           </w:pPr>
           <w:r>
@@ -242,7 +242,7 @@
           <w:r>
             <w:fldChar w:fldCharType="separate"/>
           </w:r>
-          <w:hyperlink w:anchor="_Toc163745371" w:history="1">
+          <w:hyperlink w:anchor="_Toc163757930" w:history="1">
             <w:r>
               <w:rPr>
                 <w:rStyle w:val="a6"/>
@@ -265,7 +265,7 @@
               <w:rPr>
                 <w:webHidden/>
               </w:rPr>
-              <w:instrText xml:space="preserve"> PAGEREF _Toc163745371 \h </w:instrText>
+              <w:instrText xml:space="preserve"> PAGEREF _Toc163757930 \h </w:instrText>
             </w:r>
             <w:r>
               <w:rPr>
@@ -299,10 +299,10 @@
               <w:rFonts w:asciiTheme="minorHAnsi" w:hAnsiTheme="minorHAnsi" w:cstheme="minorBidi"/>
               <w:sz w:val="22"/>
               <w:szCs w:val="22"/>
-              <w:lang w:eastAsia="ru-RU"/>
+              <w:lang w:eastAsia="ja-JP"/>
             </w:rPr>
           </w:pPr>
-          <w:hyperlink w:anchor="_Toc163745372" w:history="1">
+          <w:hyperlink w:anchor="_Toc163757931" w:history="1">
             <w:r>
               <w:rPr>
                 <w:rStyle w:val="a6"/>
@@ -325,7 +325,7 @@
               <w:rPr>
                 <w:webHidden/>
               </w:rPr>
-              <w:instrText xml:space="preserve"> PAGEREF _Toc163745372 \h </w:instrText>
+              <w:instrText xml:space="preserve"> PAGEREF _Toc163757931 \h </w:instrText>
             </w:r>
             <w:r>
               <w:rPr>
@@ -359,10 +359,10 @@
               <w:rFonts w:asciiTheme="minorHAnsi" w:hAnsiTheme="minorHAnsi" w:cstheme="minorBidi"/>
               <w:sz w:val="22"/>
               <w:szCs w:val="22"/>
-              <w:lang w:eastAsia="ru-RU"/>
+              <w:lang w:eastAsia="ja-JP"/>
             </w:rPr>
           </w:pPr>
-          <w:hyperlink w:anchor="_Toc163745373" w:history="1">
+          <w:hyperlink w:anchor="_Toc163757932" w:history="1">
             <w:r>
               <w:rPr>
                 <w:rStyle w:val="a6"/>
@@ -385,7 +385,7 @@
               <w:rPr>
                 <w:webHidden/>
               </w:rPr>
-              <w:instrText xml:space="preserve"> PAGEREF _Toc163745373 \h </w:instrText>
+              <w:instrText xml:space="preserve"> PAGEREF _Toc163757932 \h </w:instrText>
             </w:r>
             <w:r>
               <w:rPr>
@@ -419,10 +419,10 @@
               <w:rFonts w:asciiTheme="minorHAnsi" w:hAnsiTheme="minorHAnsi" w:cstheme="minorBidi"/>
               <w:sz w:val="22"/>
               <w:szCs w:val="22"/>
-              <w:lang w:eastAsia="ru-RU"/>
+              <w:lang w:eastAsia="ja-JP"/>
             </w:rPr>
           </w:pPr>
-          <w:hyperlink w:anchor="_Toc163745374" w:history="1">
+          <w:hyperlink w:anchor="_Toc163757933" w:history="1">
             <w:r>
               <w:rPr>
                 <w:rStyle w:val="a6"/>
@@ -445,7 +445,7 @@
               <w:rPr>
                 <w:webHidden/>
               </w:rPr>
-              <w:instrText xml:space="preserve"> PAGEREF _Toc163745374 \h </w:instrText>
+              <w:instrText xml:space="preserve"> PAGEREF _Toc163757933 \h </w:instrText>
             </w:r>
             <w:r>
               <w:rPr>
@@ -479,10 +479,10 @@
               <w:rFonts w:asciiTheme="minorHAnsi" w:hAnsiTheme="minorHAnsi" w:cstheme="minorBidi"/>
               <w:sz w:val="22"/>
               <w:szCs w:val="22"/>
-              <w:lang w:eastAsia="ru-RU"/>
+              <w:lang w:eastAsia="ja-JP"/>
             </w:rPr>
           </w:pPr>
-          <w:hyperlink w:anchor="_Toc163745375" w:history="1">
+          <w:hyperlink w:anchor="_Toc163757934" w:history="1">
             <w:r>
               <w:rPr>
                 <w:rStyle w:val="a6"/>
@@ -505,7 +505,7 @@
               <w:rPr>
                 <w:webHidden/>
               </w:rPr>
-              <w:instrText xml:space="preserve"> PAGEREF _Toc163745375 \h </w:instrText>
+              <w:instrText xml:space="preserve"> PAGEREF _Toc163757934 \h </w:instrText>
             </w:r>
             <w:r>
               <w:rPr>
@@ -539,10 +539,10 @@
               <w:rFonts w:asciiTheme="minorHAnsi" w:hAnsiTheme="minorHAnsi" w:cstheme="minorBidi"/>
               <w:sz w:val="22"/>
               <w:szCs w:val="22"/>
-              <w:lang w:eastAsia="ru-RU"/>
+              <w:lang w:eastAsia="ja-JP"/>
             </w:rPr>
           </w:pPr>
-          <w:hyperlink w:anchor="_Toc163745376" w:history="1">
+          <w:hyperlink w:anchor="_Toc163757935" w:history="1">
             <w:r>
               <w:rPr>
                 <w:rStyle w:val="a6"/>
@@ -565,7 +565,7 @@
               <w:rPr>
                 <w:webHidden/>
               </w:rPr>
-              <w:instrText xml:space="preserve"> PAGEREF _Toc163745376 \h </w:instrText>
+              <w:instrText xml:space="preserve"> PAGEREF _Toc163757935 \h </w:instrText>
             </w:r>
             <w:r>
               <w:rPr>
@@ -599,10 +599,10 @@
               <w:rFonts w:asciiTheme="minorHAnsi" w:hAnsiTheme="minorHAnsi" w:cstheme="minorBidi"/>
               <w:sz w:val="22"/>
               <w:szCs w:val="22"/>
-              <w:lang w:eastAsia="ru-RU"/>
+              <w:lang w:eastAsia="ja-JP"/>
             </w:rPr>
           </w:pPr>
-          <w:hyperlink w:anchor="_Toc163745377" w:history="1">
+          <w:hyperlink w:anchor="_Toc163757936" w:history="1">
             <w:r>
               <w:rPr>
                 <w:rStyle w:val="a6"/>
@@ -638,7 +638,7 @@
               <w:rPr>
                 <w:webHidden/>
               </w:rPr>
-              <w:instrText xml:space="preserve"> PAGEREF _Toc163745377 \h </w:instrText>
+              <w:instrText xml:space="preserve"> PAGEREF _Toc163757936 \h </w:instrText>
             </w:r>
             <w:r>
               <w:rPr>
@@ -672,10 +672,10 @@
               <w:rFonts w:asciiTheme="minorHAnsi" w:hAnsiTheme="minorHAnsi" w:cstheme="minorBidi"/>
               <w:sz w:val="22"/>
               <w:szCs w:val="22"/>
-              <w:lang w:eastAsia="ru-RU"/>
+              <w:lang w:eastAsia="ja-JP"/>
             </w:rPr>
           </w:pPr>
-          <w:hyperlink w:anchor="_Toc163745378" w:history="1">
+          <w:hyperlink w:anchor="_Toc163757937" w:history="1">
             <w:r>
               <w:rPr>
                 <w:rStyle w:val="a6"/>
@@ -711,7 +711,7 @@
               <w:rPr>
                 <w:webHidden/>
               </w:rPr>
-              <w:instrText xml:space="preserve"> PAGEREF _Toc163745378 \h </w:instrText>
+              <w:instrText xml:space="preserve"> PAGEREF _Toc163757937 \h </w:instrText>
             </w:r>
             <w:r>
               <w:rPr>
@@ -745,10 +745,10 @@
               <w:rFonts w:asciiTheme="minorHAnsi" w:hAnsiTheme="minorHAnsi" w:cstheme="minorBidi"/>
               <w:sz w:val="22"/>
               <w:szCs w:val="22"/>
-              <w:lang w:eastAsia="ru-RU"/>
+              <w:lang w:eastAsia="ja-JP"/>
             </w:rPr>
           </w:pPr>
-          <w:hyperlink w:anchor="_Toc163745379" w:history="1">
+          <w:hyperlink w:anchor="_Toc163757938" w:history="1">
             <w:r>
               <w:rPr>
                 <w:rStyle w:val="a6"/>
@@ -771,7 +771,7 @@
               <w:rPr>
                 <w:webHidden/>
               </w:rPr>
-              <w:instrText xml:space="preserve"> PAGEREF _Toc163745379 \h </w:instrText>
+              <w:instrText xml:space="preserve"> PAGEREF _Toc163757938 \h </w:instrText>
             </w:r>
             <w:r>
               <w:rPr>
@@ -805,10 +805,10 @@
               <w:rFonts w:asciiTheme="minorHAnsi" w:hAnsiTheme="minorHAnsi" w:cstheme="minorBidi"/>
               <w:sz w:val="22"/>
               <w:szCs w:val="22"/>
-              <w:lang w:eastAsia="ru-RU"/>
+              <w:lang w:eastAsia="ja-JP"/>
             </w:rPr>
           </w:pPr>
-          <w:hyperlink w:anchor="_Toc163745380" w:history="1">
+          <w:hyperlink w:anchor="_Toc163757939" w:history="1">
             <w:r>
               <w:rPr>
                 <w:rStyle w:val="a6"/>
@@ -831,7 +831,7 @@
               <w:rPr>
                 <w:webHidden/>
               </w:rPr>
-              <w:instrText xml:space="preserve"> PAGEREF _Toc163745380 \h </w:instrText>
+              <w:instrText xml:space="preserve"> PAGEREF _Toc163757939 \h </w:instrText>
             </w:r>
             <w:r>
               <w:rPr>
@@ -865,10 +865,10 @@
               <w:rFonts w:asciiTheme="minorHAnsi" w:hAnsiTheme="minorHAnsi" w:cstheme="minorBidi"/>
               <w:sz w:val="22"/>
               <w:szCs w:val="22"/>
-              <w:lang w:eastAsia="ru-RU"/>
+              <w:lang w:eastAsia="ja-JP"/>
             </w:rPr>
           </w:pPr>
-          <w:hyperlink w:anchor="_Toc163745381" w:history="1">
+          <w:hyperlink w:anchor="_Toc163757940" w:history="1">
             <w:r>
               <w:rPr>
                 <w:rStyle w:val="a6"/>
@@ -891,7 +891,7 @@
               <w:rPr>
                 <w:webHidden/>
               </w:rPr>
-              <w:instrText xml:space="preserve"> PAGEREF _Toc163745381 \h </w:instrText>
+              <w:instrText xml:space="preserve"> PAGEREF _Toc163757940 \h </w:instrText>
             </w:r>
             <w:r>
               <w:rPr>
@@ -925,10 +925,10 @@
               <w:rFonts w:asciiTheme="minorHAnsi" w:hAnsiTheme="minorHAnsi" w:cstheme="minorBidi"/>
               <w:sz w:val="22"/>
               <w:szCs w:val="22"/>
-              <w:lang w:eastAsia="ru-RU"/>
+              <w:lang w:eastAsia="ja-JP"/>
             </w:rPr>
           </w:pPr>
-          <w:hyperlink w:anchor="_Toc163745382" w:history="1">
+          <w:hyperlink w:anchor="_Toc163757941" w:history="1">
             <w:r>
               <w:rPr>
                 <w:rStyle w:val="a6"/>
@@ -961,7 +961,7 @@
               <w:rPr>
                 <w:webHidden/>
               </w:rPr>
-              <w:instrText xml:space="preserve"> PAGEREF _Toc163745382 \h </w:instrText>
+              <w:instrText xml:space="preserve"> PAGEREF _Toc163757941 \h </w:instrText>
             </w:r>
             <w:r>
               <w:rPr>
@@ -978,7 +978,7 @@
               <w:rPr>
                 <w:webHidden/>
               </w:rPr>
-              <w:t>22</w:t>
+              <w:t>23</w:t>
             </w:r>
             <w:r>
               <w:rPr>
@@ -995,10 +995,10 @@
               <w:rFonts w:asciiTheme="minorHAnsi" w:hAnsiTheme="minorHAnsi" w:cstheme="minorBidi"/>
               <w:sz w:val="22"/>
               <w:szCs w:val="22"/>
-              <w:lang w:eastAsia="ru-RU"/>
+              <w:lang w:eastAsia="ja-JP"/>
             </w:rPr>
           </w:pPr>
-          <w:hyperlink w:anchor="_Toc163745383" w:history="1">
+          <w:hyperlink w:anchor="_Toc163757942" w:history="1">
             <w:r>
               <w:rPr>
                 <w:rStyle w:val="a6"/>
@@ -1021,7 +1021,7 @@
               <w:rPr>
                 <w:webHidden/>
               </w:rPr>
-              <w:instrText xml:space="preserve"> PAGEREF _Toc163745383 \h </w:instrText>
+              <w:instrText xml:space="preserve"> PAGEREF _Toc163757942 \h </w:instrText>
             </w:r>
             <w:r>
               <w:rPr>
@@ -1038,7 +1038,7 @@
               <w:rPr>
                 <w:webHidden/>
               </w:rPr>
-              <w:t>24</w:t>
+              <w:t>25</w:t>
             </w:r>
             <w:r>
               <w:rPr>
@@ -1055,10 +1055,10 @@
               <w:rFonts w:asciiTheme="minorHAnsi" w:hAnsiTheme="minorHAnsi" w:cstheme="minorBidi"/>
               <w:sz w:val="22"/>
               <w:szCs w:val="22"/>
-              <w:lang w:eastAsia="ru-RU"/>
+              <w:lang w:eastAsia="ja-JP"/>
             </w:rPr>
           </w:pPr>
-          <w:hyperlink w:anchor="_Toc163745384" w:history="1">
+          <w:hyperlink w:anchor="_Toc163757943" w:history="1">
             <w:r>
               <w:rPr>
                 <w:rStyle w:val="a6"/>
@@ -1081,7 +1081,7 @@
               <w:rPr>
                 <w:webHidden/>
               </w:rPr>
-              <w:instrText xml:space="preserve"> PAGEREF _Toc163745384 \h </w:instrText>
+              <w:instrText xml:space="preserve"> PAGEREF _Toc163757943 \h </w:instrText>
             </w:r>
             <w:r>
               <w:rPr>
@@ -1098,7 +1098,7 @@
               <w:rPr>
                 <w:webHidden/>
               </w:rPr>
-              <w:t>25</w:t>
+              <w:t>26</w:t>
             </w:r>
             <w:r>
               <w:rPr>
@@ -1115,10 +1115,10 @@
               <w:rFonts w:asciiTheme="minorHAnsi" w:hAnsiTheme="minorHAnsi" w:cstheme="minorBidi"/>
               <w:sz w:val="22"/>
               <w:szCs w:val="22"/>
-              <w:lang w:eastAsia="ru-RU"/>
+              <w:lang w:eastAsia="ja-JP"/>
             </w:rPr>
           </w:pPr>
-          <w:hyperlink w:anchor="_Toc163745385" w:history="1">
+          <w:hyperlink w:anchor="_Toc163757944" w:history="1">
             <w:r>
               <w:rPr>
                 <w:rStyle w:val="a6"/>
@@ -1141,7 +1141,7 @@
               <w:rPr>
                 <w:webHidden/>
               </w:rPr>
-              <w:instrText xml:space="preserve"> PAGEREF _Toc163745385 \h </w:instrText>
+              <w:instrText xml:space="preserve"> PAGEREF _Toc163757944 \h </w:instrText>
             </w:r>
             <w:r>
               <w:rPr>
@@ -1158,7 +1158,7 @@
               <w:rPr>
                 <w:webHidden/>
               </w:rPr>
-              <w:t>27</w:t>
+              <w:t>28</w:t>
             </w:r>
             <w:r>
               <w:rPr>
@@ -1175,10 +1175,10 @@
               <w:rFonts w:asciiTheme="minorHAnsi" w:hAnsiTheme="minorHAnsi" w:cstheme="minorBidi"/>
               <w:sz w:val="22"/>
               <w:szCs w:val="22"/>
-              <w:lang w:eastAsia="ru-RU"/>
+              <w:lang w:eastAsia="ja-JP"/>
             </w:rPr>
           </w:pPr>
-          <w:hyperlink w:anchor="_Toc163745386" w:history="1">
+          <w:hyperlink w:anchor="_Toc163757945" w:history="1">
             <w:r>
               <w:rPr>
                 <w:rStyle w:val="a6"/>
@@ -1202,7 +1202,7 @@
               <w:rPr>
                 <w:webHidden/>
               </w:rPr>
-              <w:instrText xml:space="preserve"> PAGEREF _Toc163745386 \h </w:instrText>
+              <w:instrText xml:space="preserve"> PAGEREF _Toc163757945 \h </w:instrText>
             </w:r>
             <w:r>
               <w:rPr>
@@ -1219,7 +1219,7 @@
               <w:rPr>
                 <w:webHidden/>
               </w:rPr>
-              <w:t>28</w:t>
+              <w:t>29</w:t>
             </w:r>
             <w:r>
               <w:rPr>
@@ -1236,10 +1236,10 @@
               <w:rFonts w:asciiTheme="minorHAnsi" w:hAnsiTheme="minorHAnsi" w:cstheme="minorBidi"/>
               <w:sz w:val="22"/>
               <w:szCs w:val="22"/>
-              <w:lang w:eastAsia="ru-RU"/>
+              <w:lang w:eastAsia="ja-JP"/>
             </w:rPr>
           </w:pPr>
-          <w:hyperlink w:anchor="_Toc163745387" w:history="1">
+          <w:hyperlink w:anchor="_Toc163757946" w:history="1">
             <w:r>
               <w:rPr>
                 <w:rStyle w:val="a6"/>
@@ -1263,7 +1263,7 @@
               <w:rPr>
                 <w:webHidden/>
               </w:rPr>
-              <w:instrText xml:space="preserve"> PAGEREF _Toc163745387 \h </w:instrText>
+              <w:instrText xml:space="preserve"> PAGEREF _Toc163757946 \h </w:instrText>
             </w:r>
             <w:r>
               <w:rPr>
@@ -1280,7 +1280,7 @@
               <w:rPr>
                 <w:webHidden/>
               </w:rPr>
-              <w:t>29</w:t>
+              <w:t>30</w:t>
             </w:r>
             <w:r>
               <w:rPr>
@@ -1297,10 +1297,10 @@
               <w:rFonts w:asciiTheme="minorHAnsi" w:hAnsiTheme="minorHAnsi" w:cstheme="minorBidi"/>
               <w:sz w:val="22"/>
               <w:szCs w:val="22"/>
-              <w:lang w:eastAsia="ru-RU"/>
+              <w:lang w:eastAsia="ja-JP"/>
             </w:rPr>
           </w:pPr>
-          <w:hyperlink w:anchor="_Toc163745388" w:history="1">
+          <w:hyperlink w:anchor="_Toc163757947" w:history="1">
             <w:r>
               <w:rPr>
                 <w:rStyle w:val="a6"/>
@@ -1324,7 +1324,7 @@
               <w:rPr>
                 <w:webHidden/>
               </w:rPr>
-              <w:instrText xml:space="preserve"> PAGEREF _Toc163745388 \h </w:instrText>
+              <w:instrText xml:space="preserve"> PAGEREF _Toc163757947 \h </w:instrText>
             </w:r>
             <w:r>
               <w:rPr>
@@ -1341,7 +1341,7 @@
               <w:rPr>
                 <w:webHidden/>
               </w:rPr>
-              <w:t>32</w:t>
+              <w:t>33</w:t>
             </w:r>
             <w:r>
               <w:rPr>
@@ -1358,10 +1358,10 @@
               <w:rFonts w:asciiTheme="minorHAnsi" w:hAnsiTheme="minorHAnsi" w:cstheme="minorBidi"/>
               <w:sz w:val="22"/>
               <w:szCs w:val="22"/>
-              <w:lang w:eastAsia="ru-RU"/>
+              <w:lang w:eastAsia="ja-JP"/>
             </w:rPr>
           </w:pPr>
-          <w:hyperlink w:anchor="_Toc163745389" w:history="1">
+          <w:hyperlink w:anchor="_Toc163757948" w:history="1">
             <w:r>
               <w:rPr>
                 <w:rStyle w:val="a6"/>
@@ -1384,7 +1384,7 @@
               <w:rPr>
                 <w:webHidden/>
               </w:rPr>
-              <w:instrText xml:space="preserve"> PAGEREF _Toc163745389 \h </w:instrText>
+              <w:instrText xml:space="preserve"> PAGEREF _Toc163757948 \h </w:instrText>
             </w:r>
             <w:r>
               <w:rPr>
@@ -1401,7 +1401,7 @@
               <w:rPr>
                 <w:webHidden/>
               </w:rPr>
-              <w:t>35</w:t>
+              <w:t>37</w:t>
             </w:r>
             <w:r>
               <w:rPr>
@@ -1418,10 +1418,10 @@
               <w:rFonts w:asciiTheme="minorHAnsi" w:hAnsiTheme="minorHAnsi" w:cstheme="minorBidi"/>
               <w:sz w:val="22"/>
               <w:szCs w:val="22"/>
-              <w:lang w:eastAsia="ru-RU"/>
+              <w:lang w:eastAsia="ja-JP"/>
             </w:rPr>
           </w:pPr>
-          <w:hyperlink w:anchor="_Toc163745390" w:history="1">
+          <w:hyperlink w:anchor="_Toc163757949" w:history="1">
             <w:r>
               <w:rPr>
                 <w:rStyle w:val="a6"/>
@@ -1444,7 +1444,7 @@
               <w:rPr>
                 <w:webHidden/>
               </w:rPr>
-              <w:instrText xml:space="preserve"> PAGEREF _Toc163745390 \h </w:instrText>
+              <w:instrText xml:space="preserve"> PAGEREF _Toc163757949 \h </w:instrText>
             </w:r>
             <w:r>
               <w:rPr>
@@ -1461,7 +1461,7 @@
               <w:rPr>
                 <w:webHidden/>
               </w:rPr>
-              <w:t>43</w:t>
+              <w:t>45</w:t>
             </w:r>
             <w:r>
               <w:rPr>
@@ -1478,10 +1478,10 @@
               <w:rFonts w:asciiTheme="minorHAnsi" w:hAnsiTheme="minorHAnsi" w:cstheme="minorBidi"/>
               <w:sz w:val="22"/>
               <w:szCs w:val="22"/>
-              <w:lang w:eastAsia="ru-RU"/>
+              <w:lang w:eastAsia="ja-JP"/>
             </w:rPr>
           </w:pPr>
-          <w:hyperlink w:anchor="_Toc163745391" w:history="1">
+          <w:hyperlink w:anchor="_Toc163757950" w:history="1">
             <w:r>
               <w:rPr>
                 <w:rStyle w:val="a6"/>
@@ -1504,7 +1504,7 @@
               <w:rPr>
                 <w:webHidden/>
               </w:rPr>
-              <w:instrText xml:space="preserve"> PAGEREF _Toc163745391 \h </w:instrText>
+              <w:instrText xml:space="preserve"> PAGEREF _Toc163757950 \h </w:instrText>
             </w:r>
             <w:r>
               <w:rPr>
@@ -1521,7 +1521,7 @@
               <w:rPr>
                 <w:webHidden/>
               </w:rPr>
-              <w:t>44</w:t>
+              <w:t>46</w:t>
             </w:r>
             <w:r>
               <w:rPr>
@@ -1538,10 +1538,10 @@
               <w:rFonts w:asciiTheme="minorHAnsi" w:hAnsiTheme="minorHAnsi" w:cstheme="minorBidi"/>
               <w:sz w:val="22"/>
               <w:szCs w:val="22"/>
-              <w:lang w:eastAsia="ru-RU"/>
+              <w:lang w:eastAsia="ja-JP"/>
             </w:rPr>
           </w:pPr>
-          <w:hyperlink w:anchor="_Toc163745392" w:history="1">
+          <w:hyperlink w:anchor="_Toc163757951" w:history="1">
             <w:r>
               <w:rPr>
                 <w:rStyle w:val="a6"/>
@@ -1564,7 +1564,7 @@
               <w:rPr>
                 <w:webHidden/>
               </w:rPr>
-              <w:instrText xml:space="preserve"> PAGEREF _Toc163745392 \h </w:instrText>
+              <w:instrText xml:space="preserve"> PAGEREF _Toc163757951 \h </w:instrText>
             </w:r>
             <w:r>
               <w:rPr>
@@ -1581,7 +1581,7 @@
               <w:rPr>
                 <w:webHidden/>
               </w:rPr>
-              <w:t>45</w:t>
+              <w:t>47</w:t>
             </w:r>
             <w:r>
               <w:rPr>
@@ -1598,10 +1598,10 @@
               <w:rFonts w:asciiTheme="minorHAnsi" w:hAnsiTheme="minorHAnsi" w:cstheme="minorBidi"/>
               <w:sz w:val="22"/>
               <w:szCs w:val="22"/>
-              <w:lang w:eastAsia="ru-RU"/>
+              <w:lang w:eastAsia="ja-JP"/>
             </w:rPr>
           </w:pPr>
-          <w:hyperlink w:anchor="_Toc163745393" w:history="1">
+          <w:hyperlink w:anchor="_Toc163757952" w:history="1">
             <w:r>
               <w:rPr>
                 <w:rStyle w:val="a6"/>
@@ -1624,7 +1624,7 @@
               <w:rPr>
                 <w:webHidden/>
               </w:rPr>
-              <w:instrText xml:space="preserve"> PAGEREF _Toc163745393 \h </w:instrText>
+              <w:instrText xml:space="preserve"> PAGEREF _Toc163757952 \h </w:instrText>
             </w:r>
             <w:r>
               <w:rPr>
@@ -1641,7 +1641,7 @@
               <w:rPr>
                 <w:webHidden/>
               </w:rPr>
-              <w:t>46</w:t>
+              <w:t>48</w:t>
             </w:r>
             <w:r>
               <w:rPr>
@@ -1658,10 +1658,10 @@
               <w:rFonts w:asciiTheme="minorHAnsi" w:hAnsiTheme="minorHAnsi" w:cstheme="minorBidi"/>
               <w:sz w:val="22"/>
               <w:szCs w:val="22"/>
-              <w:lang w:eastAsia="ru-RU"/>
+              <w:lang w:eastAsia="ja-JP"/>
             </w:rPr>
           </w:pPr>
-          <w:hyperlink w:anchor="_Toc163745394" w:history="1">
+          <w:hyperlink w:anchor="_Toc163757953" w:history="1">
             <w:r>
               <w:rPr>
                 <w:rStyle w:val="a6"/>
@@ -1684,7 +1684,7 @@
               <w:rPr>
                 <w:webHidden/>
               </w:rPr>
-              <w:instrText xml:space="preserve"> PAGEREF _Toc163745394 \h </w:instrText>
+              <w:instrText xml:space="preserve"> PAGEREF _Toc163757953 \h </w:instrText>
             </w:r>
             <w:r>
               <w:rPr>
@@ -1701,7 +1701,7 @@
               <w:rPr>
                 <w:webHidden/>
               </w:rPr>
-              <w:t>47</w:t>
+              <w:t>49</w:t>
             </w:r>
             <w:r>
               <w:rPr>
@@ -1718,10 +1718,10 @@
               <w:rFonts w:asciiTheme="minorHAnsi" w:hAnsiTheme="minorHAnsi" w:cstheme="minorBidi"/>
               <w:sz w:val="22"/>
               <w:szCs w:val="22"/>
-              <w:lang w:eastAsia="ru-RU"/>
+              <w:lang w:eastAsia="ja-JP"/>
             </w:rPr>
           </w:pPr>
-          <w:hyperlink w:anchor="_Toc163745395" w:history="1">
+          <w:hyperlink w:anchor="_Toc163757954" w:history="1">
             <w:r>
               <w:rPr>
                 <w:rStyle w:val="a6"/>
@@ -1744,7 +1744,7 @@
               <w:rPr>
                 <w:webHidden/>
               </w:rPr>
-              <w:instrText xml:space="preserve"> PAGEREF _Toc163745395 \h </w:instrText>
+              <w:instrText xml:space="preserve"> PAGEREF _Toc163757954 \h </w:instrText>
             </w:r>
             <w:r>
               <w:rPr>
@@ -1761,7 +1761,7 @@
               <w:rPr>
                 <w:webHidden/>
               </w:rPr>
-              <w:t>48</w:t>
+              <w:t>50</w:t>
             </w:r>
             <w:r>
               <w:rPr>
@@ -1778,10 +1778,10 @@
               <w:rFonts w:asciiTheme="minorHAnsi" w:hAnsiTheme="minorHAnsi" w:cstheme="minorBidi"/>
               <w:sz w:val="22"/>
               <w:szCs w:val="22"/>
-              <w:lang w:eastAsia="ru-RU"/>
+              <w:lang w:eastAsia="ja-JP"/>
             </w:rPr>
           </w:pPr>
-          <w:hyperlink w:anchor="_Toc163745396" w:history="1">
+          <w:hyperlink w:anchor="_Toc163757955" w:history="1">
             <w:r>
               <w:rPr>
                 <w:rStyle w:val="a6"/>
@@ -1804,7 +1804,7 @@
               <w:rPr>
                 <w:webHidden/>
               </w:rPr>
-              <w:instrText xml:space="preserve"> PAGEREF _Toc163745396 \h </w:instrText>
+              <w:instrText xml:space="preserve"> PAGEREF _Toc163757955 \h </w:instrText>
             </w:r>
             <w:r>
               <w:rPr>
@@ -1821,7 +1821,7 @@
               <w:rPr>
                 <w:webHidden/>
               </w:rPr>
-              <w:t>49</w:t>
+              <w:t>51</w:t>
             </w:r>
             <w:r>
               <w:rPr>
@@ -1838,15 +1838,15 @@
               <w:rFonts w:asciiTheme="minorHAnsi" w:hAnsiTheme="minorHAnsi" w:cstheme="minorBidi"/>
               <w:sz w:val="22"/>
               <w:szCs w:val="22"/>
-              <w:lang w:eastAsia="ru-RU"/>
+              <w:lang w:eastAsia="ja-JP"/>
             </w:rPr>
           </w:pPr>
-          <w:hyperlink w:anchor="_Toc163745397" w:history="1">
+          <w:hyperlink w:anchor="_Toc163757956" w:history="1">
             <w:r>
               <w:rPr>
                 <w:rStyle w:val="a6"/>
               </w:rPr>
-              <w:t>Список терминов и сокращений</w:t>
+              <w:t>4. Заключение</w:t>
             </w:r>
             <w:r>
               <w:rPr>
@@ -1864,7 +1864,7 @@
               <w:rPr>
                 <w:webHidden/>
               </w:rPr>
-              <w:instrText xml:space="preserve"> PAGEREF _Toc163745397 \h </w:instrText>
+              <w:instrText xml:space="preserve"> PAGEREF _Toc163757956 \h </w:instrText>
             </w:r>
             <w:r>
               <w:rPr>
@@ -1881,7 +1881,7 @@
               <w:rPr>
                 <w:webHidden/>
               </w:rPr>
-              <w:t>50</w:t>
+              <w:t>52</w:t>
             </w:r>
             <w:r>
               <w:rPr>
@@ -1898,15 +1898,15 @@
               <w:rFonts w:asciiTheme="minorHAnsi" w:hAnsiTheme="minorHAnsi" w:cstheme="minorBidi"/>
               <w:sz w:val="22"/>
               <w:szCs w:val="22"/>
-              <w:lang w:eastAsia="ru-RU"/>
+              <w:lang w:eastAsia="ja-JP"/>
             </w:rPr>
           </w:pPr>
-          <w:hyperlink w:anchor="_Toc163745398" w:history="1">
+          <w:hyperlink w:anchor="_Toc163757957" w:history="1">
             <w:r>
               <w:rPr>
                 <w:rStyle w:val="a6"/>
               </w:rPr>
-              <w:t>Список литературы</w:t>
+              <w:t>Список терминов и сокращений</w:t>
             </w:r>
             <w:r>
               <w:rPr>
@@ -1924,7 +1924,7 @@
               <w:rPr>
                 <w:webHidden/>
               </w:rPr>
-              <w:instrText xml:space="preserve"> PAGEREF _Toc163745398 \h </w:instrText>
+              <w:instrText xml:space="preserve"> PAGEREF _Toc163757957 \h </w:instrText>
             </w:r>
             <w:r>
               <w:rPr>
@@ -1941,7 +1941,7 @@
               <w:rPr>
                 <w:webHidden/>
               </w:rPr>
-              <w:t>52</w:t>
+              <w:t>53</w:t>
             </w:r>
             <w:r>
               <w:rPr>
@@ -1958,21 +1958,15 @@
               <w:rFonts w:asciiTheme="minorHAnsi" w:hAnsiTheme="minorHAnsi" w:cstheme="minorBidi"/>
               <w:sz w:val="22"/>
               <w:szCs w:val="22"/>
-              <w:lang w:eastAsia="ru-RU"/>
+              <w:lang w:eastAsia="ja-JP"/>
             </w:rPr>
           </w:pPr>
-          <w:hyperlink w:anchor="_Toc163745399" w:history="1">
+          <w:hyperlink w:anchor="_Toc163757958" w:history="1">
             <w:r>
               <w:rPr>
                 <w:rStyle w:val="a6"/>
               </w:rPr>
-              <w:t>Приложени</w:t>
-            </w:r>
-            <w:r>
-              <w:rPr>
-                <w:rStyle w:val="a6"/>
-              </w:rPr>
-              <w:t>е</w:t>
+              <w:t>Список литературы</w:t>
             </w:r>
             <w:r>
               <w:rPr>
@@ -1990,7 +1984,7 @@
               <w:rPr>
                 <w:webHidden/>
               </w:rPr>
-              <w:instrText xml:space="preserve"> PAGEREF _Toc163745399 \h </w:instrText>
+              <w:instrText xml:space="preserve"> PAGEREF _Toc163757958 \h </w:instrText>
             </w:r>
             <w:r>
               <w:rPr>
@@ -2007,7 +2001,67 @@
               <w:rPr>
                 <w:webHidden/>
               </w:rPr>
-              <w:t>54</w:t>
+              <w:t>55</w:t>
+            </w:r>
+            <w:r>
+              <w:rPr>
+                <w:webHidden/>
+              </w:rPr>
+              <w:fldChar w:fldCharType="end"/>
+            </w:r>
+          </w:hyperlink>
+        </w:p>
+        <w:p>
+          <w:pPr>
+            <w:pStyle w:val="11"/>
+            <w:rPr>
+              <w:rFonts w:asciiTheme="minorHAnsi" w:hAnsiTheme="minorHAnsi" w:cstheme="minorBidi"/>
+              <w:sz w:val="22"/>
+              <w:szCs w:val="22"/>
+              <w:lang w:eastAsia="ja-JP"/>
+            </w:rPr>
+          </w:pPr>
+          <w:hyperlink w:anchor="_Toc163757959" w:history="1">
+            <w:r>
+              <w:rPr>
+                <w:rStyle w:val="a6"/>
+              </w:rPr>
+              <w:t>Приложение</w:t>
+            </w:r>
+            <w:r>
+              <w:rPr>
+                <w:webHidden/>
+              </w:rPr>
+              <w:tab/>
+            </w:r>
+            <w:r>
+              <w:rPr>
+                <w:webHidden/>
+              </w:rPr>
+              <w:fldChar w:fldCharType="begin"/>
+            </w:r>
+            <w:r>
+              <w:rPr>
+                <w:webHidden/>
+              </w:rPr>
+              <w:instrText xml:space="preserve"> PAGEREF _Toc163757959 \h </w:instrText>
+            </w:r>
+            <w:r>
+              <w:rPr>
+                <w:webHidden/>
+              </w:rPr>
+            </w:r>
+            <w:r>
+              <w:rPr>
+                <w:webHidden/>
+              </w:rPr>
+              <w:fldChar w:fldCharType="separate"/>
+            </w:r>
+            <w:r>
+              <w:rPr>
+                <w:webHidden/>
+              </w:rPr>
+              <w:t>57</w:t>
             </w:r>
             <w:r>
               <w:rPr>
@@ -2048,7 +2102,7 @@
       <w:pPr>
         <w:pStyle w:val="1"/>
       </w:pPr>
-      <w:bookmarkStart w:id="0" w:name="_Toc163745371"/>
+      <w:bookmarkStart w:id="0" w:name="_Toc163757930"/>
       <w:r>
         <w:lastRenderedPageBreak/>
         <w:t>Введение</w:t>
@@ -2419,6 +2473,7 @@
         <w:pStyle w:val="a7"/>
         <w:spacing w:before="240" w:beforeAutospacing="0" w:after="0" w:afterAutospacing="0" w:line="360" w:lineRule="auto"/>
         <w:rPr>
+          <w:color w:val="000000"/>
           <w:sz w:val="28"/>
           <w:szCs w:val="28"/>
         </w:rPr>
@@ -2514,7 +2569,43 @@
           <w:sz w:val="28"/>
           <w:szCs w:val="28"/>
         </w:rPr>
-        <w:t xml:space="preserve"> системы прогнозирования и точки доступа для web-приложения; будет описана структура web-приложения, внешний вид экранов, функционал и т.д. </w:t>
+        <w:t xml:space="preserve"> системы прогнозирования и точки доступа для </w:t>
+      </w:r>
+      <w:proofErr w:type="spellStart"/>
+      <w:r>
+        <w:rPr>
+          <w:color w:val="000000"/>
+          <w:sz w:val="28"/>
+          <w:szCs w:val="28"/>
+        </w:rPr>
+        <w:t>web</w:t>
+      </w:r>
+      <w:proofErr w:type="spellEnd"/>
+      <w:r>
+        <w:rPr>
+          <w:color w:val="000000"/>
+          <w:sz w:val="28"/>
+          <w:szCs w:val="28"/>
+        </w:rPr>
+        <w:t xml:space="preserve">-приложения; будет описана структура </w:t>
+      </w:r>
+      <w:proofErr w:type="spellStart"/>
+      <w:r>
+        <w:rPr>
+          <w:color w:val="000000"/>
+          <w:sz w:val="28"/>
+          <w:szCs w:val="28"/>
+        </w:rPr>
+        <w:t>web</w:t>
+      </w:r>
+      <w:proofErr w:type="spellEnd"/>
+      <w:r>
+        <w:rPr>
+          <w:color w:val="000000"/>
+          <w:sz w:val="28"/>
+          <w:szCs w:val="28"/>
+        </w:rPr>
+        <w:t xml:space="preserve">-приложения, внешний вид экранов, функционал и т.д. </w:t>
       </w:r>
       <w:r>
         <w:rPr>
@@ -2539,8 +2630,19 @@
           <w:sz w:val="28"/>
           <w:szCs w:val="28"/>
         </w:rPr>
-        <w:t xml:space="preserve">Третья глава будет посвящена вычислению прогнозных значений налогов и акцизов на следующий календарный период с помощью разработанной системы, а также получению прогноза объема федерального бюджета с использованием </w:t>
-      </w:r>
+        <w:t>Третья глава будет посвящена вычислению прогнозных значений налогов и акцизов на следующий календарный период с помощью разработанной системы, а также получению прогноза объема федерального бюджета с использованием полученных значений налогов и акцизов.</w:t>
+      </w:r>
+    </w:p>
+    <w:p>
+      <w:pPr>
+        <w:pStyle w:val="a7"/>
+        <w:spacing w:before="240" w:beforeAutospacing="0" w:after="0" w:afterAutospacing="0" w:line="360" w:lineRule="auto"/>
+        <w:ind w:firstLine="708"/>
+        <w:rPr>
+          <w:sz w:val="28"/>
+          <w:szCs w:val="28"/>
+        </w:rPr>
+      </w:pPr>
       <w:r>
         <w:rPr>
           <w:color w:val="000000"/>
@@ -2548,31 +2650,6 @@
           <w:szCs w:val="28"/>
         </w:rPr>
         <w:lastRenderedPageBreak/>
-        <w:t>полученных значений налогов и акцизов.</w:t>
-      </w:r>
-      <w:r>
-        <w:rPr>
-          <w:color w:val="000000"/>
-          <w:sz w:val="28"/>
-          <w:szCs w:val="28"/>
-        </w:rPr>
-        <w:br/>
-      </w:r>
-      <w:r>
-        <w:rPr>
-          <w:rStyle w:val="apple-tab-span"/>
-          <w:color w:val="000000"/>
-          <w:sz w:val="28"/>
-          <w:szCs w:val="28"/>
-        </w:rPr>
-        <w:tab/>
-      </w:r>
-      <w:r>
-        <w:rPr>
-          <w:color w:val="000000"/>
-          <w:sz w:val="28"/>
-          <w:szCs w:val="28"/>
-        </w:rPr>
         <w:t>В заключении сформулированы основные выводы работы.</w:t>
       </w:r>
     </w:p>
@@ -2595,7 +2672,7 @@
       <w:pPr>
         <w:pStyle w:val="1"/>
       </w:pPr>
-      <w:bookmarkStart w:id="1" w:name="_Toc163745372"/>
+      <w:bookmarkStart w:id="1" w:name="_Toc163757931"/>
       <w:r>
         <w:lastRenderedPageBreak/>
         <w:t>1.</w:t>
@@ -2758,7 +2835,25 @@
           <w:sz w:val="28"/>
           <w:szCs w:val="28"/>
         </w:rPr>
-        <w:t>Именно поэтому планирование федерального бюджета, а следовательно и планирование поступлений налогов, важно для государства при планировании бюджета на следующий календарный период.</w:t>
+        <w:t xml:space="preserve">Именно поэтому планирование федерального бюджета, </w:t>
+      </w:r>
+      <w:proofErr w:type="gramStart"/>
+      <w:r>
+        <w:rPr>
+          <w:color w:val="000000"/>
+          <w:sz w:val="28"/>
+          <w:szCs w:val="28"/>
+        </w:rPr>
+        <w:t>а следовательно</w:t>
+      </w:r>
+      <w:proofErr w:type="gramEnd"/>
+      <w:r>
+        <w:rPr>
+          <w:color w:val="000000"/>
+          <w:sz w:val="28"/>
+          <w:szCs w:val="28"/>
+        </w:rPr>
+        <w:t xml:space="preserve"> и планирование поступлений налогов, важно для государства при планировании бюджета на следующий календарный период.</w:t>
       </w:r>
     </w:p>
     <w:p>
@@ -2777,7 +2872,25 @@
           <w:sz w:val="28"/>
           <w:szCs w:val="28"/>
         </w:rPr>
-        <w:t>Самым основным регулятором внутреннего рынка государства, в условиях рыночной экономики, являются налоги. Налогом является обязательный, индивидуально безвозмездный платеж, взимаемый с организаций и физических лиц в форме отчуждения принадлежащих им на праве собственности, хозяйственного ведения или оперативного управления денежных средств в целях финансового обеспечения деятельности государства и (или) муниципальных образований.</w:t>
+        <w:t xml:space="preserve">Самым основным регулятором внутреннего рынка государства, в условиях рыночной экономики, являются налоги. Налогом является обязательный, индивидуально безвозмездный платеж, взимаемый с организаций и физических лиц </w:t>
+      </w:r>
+      <w:proofErr w:type="gramStart"/>
+      <w:r>
+        <w:rPr>
+          <w:color w:val="000000"/>
+          <w:sz w:val="28"/>
+          <w:szCs w:val="28"/>
+        </w:rPr>
+        <w:t>в форме отчуждения</w:t>
+      </w:r>
+      <w:proofErr w:type="gramEnd"/>
+      <w:r>
+        <w:rPr>
+          <w:color w:val="000000"/>
+          <w:sz w:val="28"/>
+          <w:szCs w:val="28"/>
+        </w:rPr>
+        <w:t xml:space="preserve"> принадлежащих им на праве собственности, хозяйственного ведения или оперативного управления денежных средств в целях финансового обеспечения деятельности государства и (или) муниципальных образований.</w:t>
       </w:r>
     </w:p>
     <w:p>
@@ -2821,7 +2934,7 @@
       <w:pPr>
         <w:pStyle w:val="2"/>
       </w:pPr>
-      <w:bookmarkStart w:id="2" w:name="_Toc163745373"/>
+      <w:bookmarkStart w:id="2" w:name="_Toc163757932"/>
       <w:r>
         <w:lastRenderedPageBreak/>
         <w:t>1.1. Анализ налогов и акцизов, поступающих в федеральный бюджет</w:t>
@@ -3036,7 +3149,25 @@
           <w:sz w:val="28"/>
           <w:szCs w:val="28"/>
         </w:rPr>
-        <w:t>: основным объектом налогообложения является прибыль организаций и предприятий, получаемая в процессе их деятельности. Прибылью является разность суммы доходов и суммы расходов. Объем налога зависит от организации и ее финансовых результатов. Данный налог уплачивают все юридические лица (ОАО, ООО и тд), а также иностранные юридические лица и организации, которые получают доход от источника в РФ.</w:t>
+        <w:t xml:space="preserve">: основным объектом налогообложения является прибыль организаций и предприятий, получаемая в процессе их деятельности. Прибылью является разность суммы доходов и суммы расходов. Объем налога зависит от организации и ее финансовых результатов. Данный налог уплачивают все юридические лица (ОАО, ООО и </w:t>
+      </w:r>
+      <w:proofErr w:type="spellStart"/>
+      <w:r>
+        <w:rPr>
+          <w:color w:val="000000"/>
+          <w:sz w:val="28"/>
+          <w:szCs w:val="28"/>
+        </w:rPr>
+        <w:t>тд</w:t>
+      </w:r>
+      <w:proofErr w:type="spellEnd"/>
+      <w:r>
+        <w:rPr>
+          <w:color w:val="000000"/>
+          <w:sz w:val="28"/>
+          <w:szCs w:val="28"/>
+        </w:rPr>
+        <w:t>), а также иностранные юридические лица и организации, которые получают доход от источника в РФ.</w:t>
       </w:r>
     </w:p>
     <w:p>
@@ -3843,7 +3974,7 @@
       <w:pPr>
         <w:pStyle w:val="2"/>
       </w:pPr>
-      <w:bookmarkStart w:id="3" w:name="_Toc163745374"/>
+      <w:bookmarkStart w:id="3" w:name="_Toc163757933"/>
       <w:r>
         <w:lastRenderedPageBreak/>
         <w:t>1.</w:t>
@@ -4092,7 +4223,7 @@
       <w:pPr>
         <w:pStyle w:val="2"/>
       </w:pPr>
-      <w:bookmarkStart w:id="4" w:name="_Toc163745375"/>
+      <w:bookmarkStart w:id="4" w:name="_Toc163757934"/>
       <w:r>
         <w:lastRenderedPageBreak/>
         <w:t>1.</w:t>
@@ -4176,7 +4307,7 @@
       <w:pPr>
         <w:pStyle w:val="3"/>
       </w:pPr>
-      <w:bookmarkStart w:id="5" w:name="_Toc163745376"/>
+      <w:bookmarkStart w:id="5" w:name="_Toc163757935"/>
       <w:r>
         <w:t>1.</w:t>
       </w:r>
@@ -4583,7 +4714,7 @@
       <w:pPr>
         <w:pStyle w:val="3"/>
       </w:pPr>
-      <w:bookmarkStart w:id="6" w:name="_Toc163745377"/>
+      <w:bookmarkStart w:id="6" w:name="_Toc163757936"/>
       <w:r>
         <w:lastRenderedPageBreak/>
         <w:t>1.</w:t>
@@ -5837,7 +5968,7 @@
       <w:pPr>
         <w:pStyle w:val="3"/>
       </w:pPr>
-      <w:bookmarkStart w:id="7" w:name="_Toc163745378"/>
+      <w:bookmarkStart w:id="7" w:name="_Toc163757937"/>
       <w:r>
         <w:t>1.</w:t>
       </w:r>
@@ -6921,6 +7052,7 @@
           <w:lang w:val="en-US"/>
         </w:rPr>
       </w:pPr>
+      <w:proofErr w:type="spellStart"/>
       <w:r>
         <w:rPr>
           <w:color w:val="000000"/>
@@ -6928,8 +7060,49 @@
           <w:szCs w:val="28"/>
           <w:lang w:val="en-US"/>
         </w:rPr>
-        <w:t>weightk=err*sigmoid(predicted)'*factork*l_r</w:t>
-      </w:r>
+        <w:t>weightk</w:t>
+      </w:r>
+      <w:proofErr w:type="spellEnd"/>
+      <w:r>
+        <w:rPr>
+          <w:color w:val="000000"/>
+          <w:sz w:val="28"/>
+          <w:szCs w:val="28"/>
+          <w:lang w:val="en-US"/>
+        </w:rPr>
+        <w:t>=err*sigmoid(predicted)'*</w:t>
+      </w:r>
+      <w:proofErr w:type="spellStart"/>
+      <w:r>
+        <w:rPr>
+          <w:color w:val="000000"/>
+          <w:sz w:val="28"/>
+          <w:szCs w:val="28"/>
+          <w:lang w:val="en-US"/>
+        </w:rPr>
+        <w:t>factork</w:t>
+      </w:r>
+      <w:proofErr w:type="spellEnd"/>
+      <w:r>
+        <w:rPr>
+          <w:color w:val="000000"/>
+          <w:sz w:val="28"/>
+          <w:szCs w:val="28"/>
+          <w:lang w:val="en-US"/>
+        </w:rPr>
+        <w:t>*</w:t>
+      </w:r>
+      <w:proofErr w:type="spellStart"/>
+      <w:r>
+        <w:rPr>
+          <w:color w:val="000000"/>
+          <w:sz w:val="28"/>
+          <w:szCs w:val="28"/>
+          <w:lang w:val="en-US"/>
+        </w:rPr>
+        <w:t>l_r</w:t>
+      </w:r>
+      <w:proofErr w:type="spellEnd"/>
     </w:p>
     <w:p>
       <w:pPr>
@@ -7734,6 +7907,7 @@
           <w:szCs w:val="28"/>
         </w:rPr>
       </w:pPr>
+      <w:proofErr w:type="spellStart"/>
       <w:r>
         <w:rPr>
           <w:i/>
@@ -7744,6 +7918,7 @@
         </w:rPr>
         <w:t>Underfit</w:t>
       </w:r>
+      <w:proofErr w:type="spellEnd"/>
       <w:r>
         <w:rPr>
           <w:color w:val="000000"/>
@@ -7771,6 +7946,7 @@
           <w:szCs w:val="28"/>
         </w:rPr>
       </w:pPr>
+      <w:proofErr w:type="spellStart"/>
       <w:r>
         <w:rPr>
           <w:i/>
@@ -7781,6 +7957,7 @@
         </w:rPr>
         <w:t>Normal</w:t>
       </w:r>
+      <w:proofErr w:type="spellEnd"/>
       <w:r>
         <w:rPr>
           <w:color w:val="000000"/>
@@ -7808,6 +7985,7 @@
           <w:szCs w:val="28"/>
         </w:rPr>
       </w:pPr>
+      <w:proofErr w:type="spellStart"/>
       <w:r>
         <w:rPr>
           <w:i/>
@@ -7818,6 +7996,7 @@
         </w:rPr>
         <w:t>Overfit</w:t>
       </w:r>
+      <w:proofErr w:type="spellEnd"/>
       <w:r>
         <w:rPr>
           <w:color w:val="000000"/>
@@ -7964,7 +8143,7 @@
       <w:pPr>
         <w:pStyle w:val="3"/>
       </w:pPr>
-      <w:bookmarkStart w:id="8" w:name="_Toc163745379"/>
+      <w:bookmarkStart w:id="8" w:name="_Toc163757938"/>
       <w:r>
         <w:t>1.</w:t>
       </w:r>
@@ -8373,7 +8552,25 @@
           <w:sz w:val="28"/>
           <w:szCs w:val="28"/>
         </w:rPr>
-        <w:t>Такое дифференцирование можно делать несколько раз пока не получим стационарный ряд. Разности бОльших порядков определяются рекуррентно:</w:t>
+        <w:t xml:space="preserve">Такое дифференцирование можно делать несколько раз пока не получим стационарный ряд. Разности </w:t>
+      </w:r>
+      <w:proofErr w:type="spellStart"/>
+      <w:r>
+        <w:rPr>
+          <w:color w:val="000000"/>
+          <w:sz w:val="28"/>
+          <w:szCs w:val="28"/>
+        </w:rPr>
+        <w:t>бОльших</w:t>
+      </w:r>
+      <w:proofErr w:type="spellEnd"/>
+      <w:r>
+        <w:rPr>
+          <w:color w:val="000000"/>
+          <w:sz w:val="28"/>
+          <w:szCs w:val="28"/>
+        </w:rPr>
+        <w:t xml:space="preserve"> порядков определяются рекуррентно:</w:t>
       </w:r>
     </w:p>
     <w:p>
@@ -10148,19 +10345,7 @@
             <w:rPr>
               <w:rFonts w:ascii="Cambria Math" w:hAnsi="Cambria Math"/>
             </w:rPr>
-            <m:t>+</m:t>
-          </m:r>
-          <m:r>
-            <w:rPr>
-              <w:rFonts w:ascii="Cambria Math" w:hAnsi="Cambria Math"/>
-            </w:rPr>
-            <m:t>μ</m:t>
-          </m:r>
-          <m:r>
-            <w:rPr>
-              <w:rFonts w:ascii="Cambria Math" w:hAnsi="Cambria Math"/>
-            </w:rPr>
-            <m:t>+</m:t>
+            <m:t>+μ+</m:t>
           </m:r>
           <m:nary>
             <m:naryPr>
@@ -10289,7 +10474,7 @@
       <w:pPr>
         <w:pStyle w:val="3"/>
       </w:pPr>
-      <w:bookmarkStart w:id="9" w:name="_Toc163745380"/>
+      <w:bookmarkStart w:id="9" w:name="_Toc163757939"/>
       <w:r>
         <w:t>1.</w:t>
       </w:r>
@@ -11332,27 +11517,7 @@
             <w:szCs w:val="28"/>
             <w:shd w:val="clear" w:color="auto" w:fill="FFFFFF"/>
           </w:rPr>
-          <m:t>C</m:t>
-        </m:r>
-        <m:r>
-          <w:rPr>
-            <w:rFonts w:ascii="Cambria Math" w:hAnsi="Cambria Math"/>
-            <w:color w:val="000000"/>
-            <w:sz w:val="28"/>
-            <w:szCs w:val="28"/>
-            <w:shd w:val="clear" w:color="auto" w:fill="FFFFFF"/>
-          </w:rPr>
-          <m:t>=</m:t>
-        </m:r>
-        <m:r>
-          <w:rPr>
-            <w:rFonts w:ascii="Cambria Math" w:hAnsi="Cambria Math"/>
-            <w:color w:val="000000"/>
-            <w:sz w:val="28"/>
-            <w:szCs w:val="28"/>
-            <w:shd w:val="clear" w:color="auto" w:fill="FFFFFF"/>
-          </w:rPr>
-          <m:t>V</m:t>
+          <m:t>C=V</m:t>
         </m:r>
         <m:r>
           <m:rPr>
@@ -12288,7 +12453,27 @@
           <w:szCs w:val="28"/>
           <w:shd w:val="clear" w:color="auto" w:fill="FFFFFF"/>
         </w:rPr>
-        <w:t xml:space="preserve">. После проведения анализа главных компонент обычно предполагается проведение операции восстановления исходной матрицы наблюдений по некоторому поднабору главных компонент, т. е. для </w:t>
+        <w:t>. После проведения анализа главных компонент о</w:t>
+      </w:r>
+      <w:proofErr w:type="spellStart"/>
+      <w:r>
+        <w:rPr>
+          <w:color w:val="000000"/>
+          <w:sz w:val="28"/>
+          <w:szCs w:val="28"/>
+          <w:shd w:val="clear" w:color="auto" w:fill="FFFFFF"/>
+        </w:rPr>
+        <w:t>бычно</w:t>
+      </w:r>
+      <w:proofErr w:type="spellEnd"/>
+      <w:r>
+        <w:rPr>
+          <w:color w:val="000000"/>
+          <w:sz w:val="28"/>
+          <w:szCs w:val="28"/>
+          <w:shd w:val="clear" w:color="auto" w:fill="FFFFFF"/>
+        </w:rPr>
+        <w:t xml:space="preserve"> предполагается проведение операции восстановления исходной матрицы наблюдений по некоторому поднабору главных компонент, т. е. для </w:t>
       </w:r>
       <m:oMath>
         <m:sSup>
@@ -12820,7 +13005,27 @@
           <w:szCs w:val="28"/>
           <w:shd w:val="clear" w:color="auto" w:fill="FFFFFF"/>
         </w:rPr>
-        <w:t>. Далее восстанавливаются исходные последовательности. В одномерном случае i-ая компонента восстановленного ряда есть среднее значение по i-ой диагонали восстановленной матрицы наблюдений Z'.</w:t>
+        <w:t>. Далее восстанавливаются исходные последовательности. В одномерном случае i-</w:t>
+      </w:r>
+      <w:proofErr w:type="spellStart"/>
+      <w:r>
+        <w:rPr>
+          <w:color w:val="000000"/>
+          <w:sz w:val="28"/>
+          <w:szCs w:val="28"/>
+          <w:shd w:val="clear" w:color="auto" w:fill="FFFFFF"/>
+        </w:rPr>
+        <w:t>ая</w:t>
+      </w:r>
+      <w:proofErr w:type="spellEnd"/>
+      <w:r>
+        <w:rPr>
+          <w:color w:val="000000"/>
+          <w:sz w:val="28"/>
+          <w:szCs w:val="28"/>
+          <w:shd w:val="clear" w:color="auto" w:fill="FFFFFF"/>
+        </w:rPr>
+        <w:t xml:space="preserve"> компонента восстановленного ряда есть среднее значение по i-ой диагонали восстановленной матрицы наблюдений Z'.</w:t>
       </w:r>
     </w:p>
     <w:p>
@@ -14680,18 +14885,7 @@
                             <w:sz w:val="28"/>
                             <w:szCs w:val="28"/>
                           </w:rPr>
-                          <m:t>σ</m:t>
-                        </m:r>
-                        <m:r>
-                          <m:rPr>
-                            <m:sty m:val="p"/>
-                          </m:rPr>
-                          <w:rPr>
-                            <w:rFonts w:ascii="Cambria Math" w:hAnsi="Cambria Math"/>
-                            <w:sz w:val="28"/>
-                            <w:szCs w:val="28"/>
-                          </w:rPr>
-                          <m:t>-1</m:t>
+                          <m:t>σ-1</m:t>
                         </m:r>
                       </m:sub>
                       <m:sup>
@@ -14798,18 +14992,7 @@
                             <w:sz w:val="28"/>
                             <w:szCs w:val="28"/>
                           </w:rPr>
-                          <m:t>σ</m:t>
-                        </m:r>
-                        <m:r>
-                          <m:rPr>
-                            <m:sty m:val="p"/>
-                          </m:rPr>
-                          <w:rPr>
-                            <w:rFonts w:ascii="Cambria Math" w:hAnsi="Cambria Math"/>
-                            <w:sz w:val="28"/>
-                            <w:szCs w:val="28"/>
-                          </w:rPr>
-                          <m:t>-1</m:t>
+                          <m:t>σ-1</m:t>
                         </m:r>
                       </m:sub>
                       <m:sup>
@@ -14937,18 +15120,7 @@
                             <w:sz w:val="28"/>
                             <w:szCs w:val="28"/>
                           </w:rPr>
-                          <m:t>σ</m:t>
-                        </m:r>
-                        <m:r>
-                          <m:rPr>
-                            <m:sty m:val="p"/>
-                          </m:rPr>
-                          <w:rPr>
-                            <w:rFonts w:ascii="Cambria Math" w:hAnsi="Cambria Math"/>
-                            <w:sz w:val="28"/>
-                            <w:szCs w:val="28"/>
-                          </w:rPr>
-                          <m:t>-1</m:t>
+                          <m:t>σ-1</m:t>
                         </m:r>
                       </m:sub>
                       <m:sup>
@@ -15057,29 +15229,7 @@
                             <w:sz w:val="28"/>
                             <w:szCs w:val="28"/>
                           </w:rPr>
-                          <m:t>σ</m:t>
-                        </m:r>
-                        <m:r>
-                          <m:rPr>
-                            <m:sty m:val="p"/>
-                          </m:rPr>
-                          <w:rPr>
-                            <w:rFonts w:ascii="Cambria Math" w:hAnsi="Cambria Math"/>
-                            <w:sz w:val="28"/>
-                            <w:szCs w:val="28"/>
-                          </w:rPr>
-                          <m:t>+</m:t>
-                        </m:r>
-                        <m:r>
-                          <m:rPr>
-                            <m:sty m:val="p"/>
-                          </m:rPr>
-                          <w:rPr>
-                            <w:rFonts w:ascii="Cambria Math" w:hAnsi="Cambria Math"/>
-                            <w:sz w:val="28"/>
-                            <w:szCs w:val="28"/>
-                          </w:rPr>
-                          <m:t>1</m:t>
+                          <m:t>σ+1</m:t>
                         </m:r>
                       </m:sub>
                       <m:sup>
@@ -15186,29 +15336,7 @@
                             <w:sz w:val="28"/>
                             <w:szCs w:val="28"/>
                           </w:rPr>
-                          <m:t>σ</m:t>
-                        </m:r>
-                        <m:r>
-                          <m:rPr>
-                            <m:sty m:val="p"/>
-                          </m:rPr>
-                          <w:rPr>
-                            <w:rFonts w:ascii="Cambria Math" w:hAnsi="Cambria Math"/>
-                            <w:sz w:val="28"/>
-                            <w:szCs w:val="28"/>
-                          </w:rPr>
-                          <m:t>+</m:t>
-                        </m:r>
-                        <m:r>
-                          <m:rPr>
-                            <m:sty m:val="p"/>
-                          </m:rPr>
-                          <w:rPr>
-                            <w:rFonts w:ascii="Cambria Math" w:hAnsi="Cambria Math"/>
-                            <w:sz w:val="28"/>
-                            <w:szCs w:val="28"/>
-                          </w:rPr>
-                          <m:t>1</m:t>
+                          <m:t>σ+1</m:t>
                         </m:r>
                       </m:sub>
                       <m:sup>
@@ -15336,29 +15464,7 @@
                             <w:sz w:val="28"/>
                             <w:szCs w:val="28"/>
                           </w:rPr>
-                          <m:t>σ</m:t>
-                        </m:r>
-                        <m:r>
-                          <m:rPr>
-                            <m:sty m:val="p"/>
-                          </m:rPr>
-                          <w:rPr>
-                            <w:rFonts w:ascii="Cambria Math" w:hAnsi="Cambria Math"/>
-                            <w:sz w:val="28"/>
-                            <w:szCs w:val="28"/>
-                          </w:rPr>
-                          <m:t>+</m:t>
-                        </m:r>
-                        <m:r>
-                          <m:rPr>
-                            <m:sty m:val="p"/>
-                          </m:rPr>
-                          <w:rPr>
-                            <w:rFonts w:ascii="Cambria Math" w:hAnsi="Cambria Math"/>
-                            <w:sz w:val="28"/>
-                            <w:szCs w:val="28"/>
-                          </w:rPr>
-                          <m:t>1</m:t>
+                          <m:t>σ+1</m:t>
                         </m:r>
                       </m:sub>
                       <m:sup>
@@ -15561,29 +15667,7 @@
                             <w:sz w:val="28"/>
                             <w:szCs w:val="28"/>
                           </w:rPr>
-                          <m:t>σ</m:t>
-                        </m:r>
-                        <m:r>
-                          <m:rPr>
-                            <m:sty m:val="p"/>
-                          </m:rPr>
-                          <w:rPr>
-                            <w:rFonts w:ascii="Cambria Math" w:hAnsi="Cambria Math"/>
-                            <w:sz w:val="28"/>
-                            <w:szCs w:val="28"/>
-                          </w:rPr>
-                          <m:t>-</m:t>
-                        </m:r>
-                        <m:r>
-                          <m:rPr>
-                            <m:sty m:val="p"/>
-                          </m:rPr>
-                          <w:rPr>
-                            <w:rFonts w:ascii="Cambria Math" w:hAnsi="Cambria Math"/>
-                            <w:sz w:val="28"/>
-                            <w:szCs w:val="28"/>
-                          </w:rPr>
-                          <m:t>1</m:t>
+                          <m:t>σ-1</m:t>
                         </m:r>
                       </m:sub>
                       <m:sup>
@@ -15698,29 +15782,7 @@
                             <w:sz w:val="28"/>
                             <w:szCs w:val="28"/>
                           </w:rPr>
-                          <m:t>σ</m:t>
-                        </m:r>
-                        <m:r>
-                          <m:rPr>
-                            <m:sty m:val="p"/>
-                          </m:rPr>
-                          <w:rPr>
-                            <w:rFonts w:ascii="Cambria Math" w:hAnsi="Cambria Math"/>
-                            <w:sz w:val="28"/>
-                            <w:szCs w:val="28"/>
-                          </w:rPr>
-                          <m:t>-</m:t>
-                        </m:r>
-                        <m:r>
-                          <m:rPr>
-                            <m:sty m:val="p"/>
-                          </m:rPr>
-                          <w:rPr>
-                            <w:rFonts w:ascii="Cambria Math" w:hAnsi="Cambria Math"/>
-                            <w:sz w:val="28"/>
-                            <w:szCs w:val="28"/>
-                          </w:rPr>
-                          <m:t>1</m:t>
+                          <m:t>σ-1</m:t>
                         </m:r>
                       </m:sub>
                       <m:sup>
@@ -15856,29 +15918,7 @@
                             <w:sz w:val="28"/>
                             <w:szCs w:val="28"/>
                           </w:rPr>
-                          <m:t>σ</m:t>
-                        </m:r>
-                        <m:r>
-                          <m:rPr>
-                            <m:sty m:val="p"/>
-                          </m:rPr>
-                          <w:rPr>
-                            <w:rFonts w:ascii="Cambria Math" w:hAnsi="Cambria Math"/>
-                            <w:sz w:val="28"/>
-                            <w:szCs w:val="28"/>
-                          </w:rPr>
-                          <m:t>-</m:t>
-                        </m:r>
-                        <m:r>
-                          <m:rPr>
-                            <m:sty m:val="p"/>
-                          </m:rPr>
-                          <w:rPr>
-                            <w:rFonts w:ascii="Cambria Math" w:hAnsi="Cambria Math"/>
-                            <w:sz w:val="28"/>
-                            <w:szCs w:val="28"/>
-                          </w:rPr>
-                          <m:t>1</m:t>
+                          <m:t>σ-1</m:t>
                         </m:r>
                       </m:sub>
                       <m:sup>
@@ -16073,29 +16113,7 @@
                             <w:sz w:val="28"/>
                             <w:szCs w:val="28"/>
                           </w:rPr>
-                          <m:t>τ</m:t>
-                        </m:r>
-                        <m:r>
-                          <m:rPr>
-                            <m:sty m:val="p"/>
-                          </m:rPr>
-                          <w:rPr>
-                            <w:rFonts w:ascii="Cambria Math" w:hAnsi="Cambria Math"/>
-                            <w:sz w:val="28"/>
-                            <w:szCs w:val="28"/>
-                          </w:rPr>
-                          <m:t>-</m:t>
-                        </m:r>
-                        <m:r>
-                          <m:rPr>
-                            <m:sty m:val="p"/>
-                          </m:rPr>
-                          <w:rPr>
-                            <w:rFonts w:ascii="Cambria Math" w:hAnsi="Cambria Math"/>
-                            <w:sz w:val="28"/>
-                            <w:szCs w:val="28"/>
-                          </w:rPr>
-                          <m:t>1</m:t>
+                          <m:t>τ-1</m:t>
                         </m:r>
                       </m:sub>
                       <m:sup>
@@ -16202,29 +16220,7 @@
                             <w:sz w:val="28"/>
                             <w:szCs w:val="28"/>
                           </w:rPr>
-                          <m:t>τ</m:t>
-                        </m:r>
-                        <m:r>
-                          <m:rPr>
-                            <m:sty m:val="p"/>
-                          </m:rPr>
-                          <w:rPr>
-                            <w:rFonts w:ascii="Cambria Math" w:hAnsi="Cambria Math"/>
-                            <w:sz w:val="28"/>
-                            <w:szCs w:val="28"/>
-                          </w:rPr>
-                          <m:t>-</m:t>
-                        </m:r>
-                        <m:r>
-                          <m:rPr>
-                            <m:sty m:val="p"/>
-                          </m:rPr>
-                          <w:rPr>
-                            <w:rFonts w:ascii="Cambria Math" w:hAnsi="Cambria Math"/>
-                            <w:sz w:val="28"/>
-                            <w:szCs w:val="28"/>
-                          </w:rPr>
-                          <m:t>1</m:t>
+                          <m:t>τ-1</m:t>
                         </m:r>
                       </m:sub>
                       <m:sup>
@@ -16352,29 +16348,7 @@
                             <w:sz w:val="28"/>
                             <w:szCs w:val="28"/>
                           </w:rPr>
-                          <m:t>τ</m:t>
-                        </m:r>
-                        <m:r>
-                          <m:rPr>
-                            <m:sty m:val="p"/>
-                          </m:rPr>
-                          <w:rPr>
-                            <w:rFonts w:ascii="Cambria Math" w:hAnsi="Cambria Math"/>
-                            <w:sz w:val="28"/>
-                            <w:szCs w:val="28"/>
-                          </w:rPr>
-                          <m:t>-</m:t>
-                        </m:r>
-                        <m:r>
-                          <m:rPr>
-                            <m:sty m:val="p"/>
-                          </m:rPr>
-                          <w:rPr>
-                            <w:rFonts w:ascii="Cambria Math" w:hAnsi="Cambria Math"/>
-                            <w:sz w:val="28"/>
-                            <w:szCs w:val="28"/>
-                          </w:rPr>
-                          <m:t>1</m:t>
+                          <m:t>τ-1</m:t>
                         </m:r>
                       </m:sub>
                       <m:sup>
@@ -17370,7 +17344,7 @@
       <w:pPr>
         <w:pStyle w:val="3"/>
       </w:pPr>
-      <w:bookmarkStart w:id="10" w:name="_Toc163745381"/>
+      <w:bookmarkStart w:id="10" w:name="_Toc163757940"/>
       <w:r>
         <w:t>1.</w:t>
       </w:r>
@@ -17446,7 +17420,7 @@
           <w:lang w:eastAsia="ja-JP"/>
         </w:rPr>
       </w:pPr>
-      <w:bookmarkStart w:id="11" w:name="_Toc163745382"/>
+      <w:bookmarkStart w:id="11" w:name="_Toc163757941"/>
       <w:r>
         <w:rPr>
           <w:shd w:val="clear" w:color="auto" w:fill="FFFFFF"/>
@@ -19429,7 +19403,7 @@
       <w:pPr>
         <w:pStyle w:val="1"/>
       </w:pPr>
-      <w:bookmarkStart w:id="12" w:name="_Toc163745383"/>
+      <w:bookmarkStart w:id="12" w:name="_Toc163757942"/>
       <w:r>
         <w:lastRenderedPageBreak/>
         <w:t xml:space="preserve">2. </w:t>
@@ -19700,7 +19674,7 @@
       <w:pPr>
         <w:pStyle w:val="2"/>
       </w:pPr>
-      <w:bookmarkStart w:id="13" w:name="_Toc163745384"/>
+      <w:bookmarkStart w:id="13" w:name="_Toc163757943"/>
       <w:r>
         <w:lastRenderedPageBreak/>
         <w:t xml:space="preserve">2.1. </w:t>
@@ -19958,7 +19932,23 @@
           <w:rFonts w:cs="Times New Roman"/>
           <w:szCs w:val="28"/>
         </w:rPr>
-        <w:t xml:space="preserve"> Тип влияет на то как система будет взаимодействовать с этим налогом – либо позволять пользователю выполнять для этого налога прогнозы, либо использовать этот налог </w:t>
+        <w:t xml:space="preserve"> Тип влияет на </w:t>
+      </w:r>
+      <w:proofErr w:type="gramStart"/>
+      <w:r>
+        <w:rPr>
+          <w:rFonts w:cs="Times New Roman"/>
+          <w:szCs w:val="28"/>
+        </w:rPr>
+        <w:t>то</w:t>
+      </w:r>
+      <w:proofErr w:type="gramEnd"/>
+      <w:r>
+        <w:rPr>
+          <w:rFonts w:cs="Times New Roman"/>
+          <w:szCs w:val="28"/>
+        </w:rPr>
+        <w:t xml:space="preserve"> как система будет взаимодействовать с этим налогом – либо позволять пользователю выполнять для этого налога прогнозы, либо использовать этот налог </w:t>
       </w:r>
       <w:r>
         <w:rPr>
@@ -20051,7 +20041,23 @@
           <w:rFonts w:cs="Times New Roman"/>
           <w:szCs w:val="28"/>
         </w:rPr>
-        <w:t>с помощью бэкенда, поэтому более подробно об этом будет рассказано в подглаве про бэкенд.</w:t>
+        <w:t xml:space="preserve">с помощью бэкенда, поэтому более подробно об этом будет рассказано в </w:t>
+      </w:r>
+      <w:proofErr w:type="spellStart"/>
+      <w:r>
+        <w:rPr>
+          <w:rFonts w:cs="Times New Roman"/>
+          <w:szCs w:val="28"/>
+        </w:rPr>
+        <w:t>подглаве</w:t>
+      </w:r>
+      <w:proofErr w:type="spellEnd"/>
+      <w:r>
+        <w:rPr>
+          <w:rFonts w:cs="Times New Roman"/>
+          <w:szCs w:val="28"/>
+        </w:rPr>
+        <w:t xml:space="preserve"> про бэкенд.</w:t>
       </w:r>
     </w:p>
     <w:p>
@@ -20067,7 +20073,7 @@
       <w:pPr>
         <w:pStyle w:val="2"/>
       </w:pPr>
-      <w:bookmarkStart w:id="14" w:name="_Toc163745385"/>
+      <w:bookmarkStart w:id="14" w:name="_Toc163757944"/>
       <w:r>
         <w:lastRenderedPageBreak/>
         <w:t>2.2. Проектирование и реализация бэкенда</w:t>
@@ -20440,7 +20446,7 @@
           <w:lang w:eastAsia="ja-JP"/>
         </w:rPr>
       </w:pPr>
-      <w:bookmarkStart w:id="15" w:name="_Toc163745386"/>
+      <w:bookmarkStart w:id="15" w:name="_Toc163757945"/>
       <w:r>
         <w:rPr>
           <w:lang w:eastAsia="ja-JP"/>
@@ -20524,9 +20530,11 @@
           <w:numId w:val="31"/>
         </w:numPr>
       </w:pPr>
+      <w:proofErr w:type="spellStart"/>
       <w:r>
         <w:t>Мапперы</w:t>
       </w:r>
+      <w:proofErr w:type="spellEnd"/>
     </w:p>
     <w:p>
       <w:pPr>
@@ -20681,7 +20689,15 @@
         <w:t>Сущности описывают каждую из реализованных таблиц</w:t>
       </w:r>
       <w:r>
-        <w:t xml:space="preserve"> для их использования в системе. Изменения этих сущностей отражаются соответствуют изменениям соответствующих записей в связанной таблице. Репозитории позволяют получать из таблиц данные и записывать значения нужных записей в сущности. </w:t>
+        <w:t xml:space="preserve"> для их использования в системе. Изменения этих сущностей отражаются соответствуют изменениям соответствующих записей в связанной таблице. Репозитории позволяют получать из таблиц данные и записывать значения нужных </w:t>
+      </w:r>
+      <w:proofErr w:type="gramStart"/>
+      <w:r>
+        <w:t>записей</w:t>
+      </w:r>
+      <w:proofErr w:type="gramEnd"/>
+      <w:r>
+        <w:t xml:space="preserve"> в сущности. </w:t>
       </w:r>
     </w:p>
     <w:p>
@@ -20698,8 +20714,13 @@
         <w:t>, а затем</w:t>
       </w:r>
       <w:r>
-        <w:t xml:space="preserve"> с помощью мапперов</w:t>
-      </w:r>
+        <w:t xml:space="preserve"> с помощью </w:t>
+      </w:r>
+      <w:proofErr w:type="spellStart"/>
+      <w:r>
+        <w:t>мапперов</w:t>
+      </w:r>
+      <w:proofErr w:type="spellEnd"/>
       <w:r>
         <w:t xml:space="preserve"> преобразовывают полученные данные в представления для дальнейшего использования другими слоями бэкенда. Преобразовывание в представления необходимо для того, чтобы уйти от записей таблиц и работать уже с классами </w:t>
       </w:r>
@@ -20768,7 +20789,7 @@
           <w:lang w:eastAsia="ja-JP"/>
         </w:rPr>
       </w:pPr>
-      <w:bookmarkStart w:id="16" w:name="_Toc163745387"/>
+      <w:bookmarkStart w:id="16" w:name="_Toc163757946"/>
       <w:r>
         <w:rPr>
           <w:lang w:eastAsia="ja-JP"/>
@@ -21191,6 +21212,7 @@
           <w:lang w:eastAsia="ja-JP"/>
         </w:rPr>
       </w:pPr>
+      <w:proofErr w:type="spellStart"/>
       <w:r>
         <w:rPr>
           <w:b/>
@@ -21199,6 +21221,7 @@
         </w:rPr>
         <w:t>makePrediction</w:t>
       </w:r>
+      <w:proofErr w:type="spellEnd"/>
       <w:r>
         <w:rPr>
           <w:lang w:eastAsia="ja-JP"/>
@@ -21223,6 +21246,7 @@
           <w:lang w:eastAsia="ja-JP"/>
         </w:rPr>
       </w:pPr>
+      <w:proofErr w:type="spellStart"/>
       <w:r>
         <w:rPr>
           <w:b/>
@@ -21231,6 +21255,7 @@
         </w:rPr>
         <w:t>getName</w:t>
       </w:r>
+      <w:proofErr w:type="spellEnd"/>
       <w:r>
         <w:rPr>
           <w:lang w:eastAsia="ja-JP"/>
@@ -21255,6 +21280,7 @@
           <w:lang w:eastAsia="ja-JP"/>
         </w:rPr>
       </w:pPr>
+      <w:proofErr w:type="spellStart"/>
       <w:r>
         <w:rPr>
           <w:b/>
@@ -21263,6 +21289,7 @@
         </w:rPr>
         <w:t>getParameters</w:t>
       </w:r>
+      <w:proofErr w:type="spellEnd"/>
       <w:r>
         <w:rPr>
           <w:lang w:eastAsia="ja-JP"/>
@@ -21293,6 +21320,7 @@
           <w:lang w:eastAsia="ja-JP"/>
         </w:rPr>
       </w:pPr>
+      <w:proofErr w:type="spellStart"/>
       <w:r>
         <w:rPr>
           <w:b/>
@@ -21301,6 +21329,7 @@
         </w:rPr>
         <w:t>getDescription</w:t>
       </w:r>
+      <w:proofErr w:type="spellEnd"/>
       <w:r>
         <w:rPr>
           <w:b/>
@@ -21313,7 +21342,21 @@
         <w:rPr>
           <w:lang w:eastAsia="ja-JP"/>
         </w:rPr>
-        <w:t>– позволяет получить описание алгоритма, чтобы помочь пользователю понять что именно делает алгоритм или чтобы обьяснить смысл параметров</w:t>
+        <w:t xml:space="preserve">– позволяет получить описание алгоритма, чтобы помочь пользователю понять что именно делает алгоритм или чтобы </w:t>
+      </w:r>
+      <w:proofErr w:type="spellStart"/>
+      <w:r>
+        <w:rPr>
+          <w:lang w:eastAsia="ja-JP"/>
+        </w:rPr>
+        <w:t>обьяснить</w:t>
+      </w:r>
+      <w:proofErr w:type="spellEnd"/>
+      <w:r>
+        <w:rPr>
+          <w:lang w:eastAsia="ja-JP"/>
+        </w:rPr>
+        <w:t xml:space="preserve"> смысл параметров</w:t>
       </w:r>
       <w:r>
         <w:rPr>
@@ -21333,6 +21376,7 @@
           <w:lang w:eastAsia="ja-JP"/>
         </w:rPr>
       </w:pPr>
+      <w:proofErr w:type="spellStart"/>
       <w:r>
         <w:rPr>
           <w:b/>
@@ -21341,6 +21385,7 @@
         </w:rPr>
         <w:t>getPredictionParameters</w:t>
       </w:r>
+      <w:proofErr w:type="spellEnd"/>
       <w:r>
         <w:rPr>
           <w:b/>
@@ -21651,6 +21696,7 @@
           <w:lang w:eastAsia="ja-JP"/>
         </w:rPr>
       </w:pPr>
+      <w:proofErr w:type="spellStart"/>
       <w:r>
         <w:rPr>
           <w:b/>
@@ -21659,6 +21705,7 @@
         </w:rPr>
         <w:t>getParametersNames</w:t>
       </w:r>
+      <w:proofErr w:type="spellEnd"/>
       <w:r>
         <w:rPr>
           <w:lang w:eastAsia="ja-JP"/>
@@ -21689,6 +21736,7 @@
           <w:lang w:eastAsia="ja-JP"/>
         </w:rPr>
       </w:pPr>
+      <w:proofErr w:type="spellStart"/>
       <w:r>
         <w:rPr>
           <w:b/>
@@ -21698,6 +21746,7 @@
         <w:lastRenderedPageBreak/>
         <w:t>parseParameters</w:t>
       </w:r>
+      <w:proofErr w:type="spellEnd"/>
       <w:r>
         <w:rPr>
           <w:b/>
@@ -21736,6 +21785,7 @@
           <w:lang w:eastAsia="ja-JP"/>
         </w:rPr>
       </w:pPr>
+      <w:proofErr w:type="spellStart"/>
       <w:r>
         <w:rPr>
           <w:b/>
@@ -21744,6 +21794,7 @@
         </w:rPr>
         <w:t>getParameterValues</w:t>
       </w:r>
+      <w:proofErr w:type="spellEnd"/>
       <w:r>
         <w:rPr>
           <w:b/>
@@ -21798,6 +21849,7 @@
           <w:lang w:eastAsia="ja-JP"/>
         </w:rPr>
       </w:pPr>
+      <w:proofErr w:type="spellStart"/>
       <w:r>
         <w:rPr>
           <w:b/>
@@ -21806,6 +21858,7 @@
         </w:rPr>
         <w:t>calcError</w:t>
       </w:r>
+      <w:proofErr w:type="spellEnd"/>
       <w:r>
         <w:rPr>
           <w:lang w:eastAsia="ja-JP"/>
@@ -21836,6 +21889,7 @@
           <w:lang w:eastAsia="ja-JP"/>
         </w:rPr>
       </w:pPr>
+      <w:proofErr w:type="spellStart"/>
       <w:r>
         <w:rPr>
           <w:b/>
@@ -21844,6 +21898,7 @@
         </w:rPr>
         <w:t>getName</w:t>
       </w:r>
+      <w:proofErr w:type="spellEnd"/>
       <w:r>
         <w:rPr>
           <w:b/>
@@ -21888,6 +21943,7 @@
           <w:lang w:eastAsia="ja-JP"/>
         </w:rPr>
       </w:pPr>
+      <w:proofErr w:type="spellStart"/>
       <w:r>
         <w:rPr>
           <w:b/>
@@ -21896,6 +21952,7 @@
         </w:rPr>
         <w:t>compareTo</w:t>
       </w:r>
+      <w:proofErr w:type="spellEnd"/>
       <w:r>
         <w:rPr>
           <w:b/>
@@ -21925,7 +21982,7 @@
           <w:lang w:eastAsia="ja-JP"/>
         </w:rPr>
       </w:pPr>
-      <w:bookmarkStart w:id="17" w:name="_Toc163745388"/>
+      <w:bookmarkStart w:id="17" w:name="_Toc163757947"/>
       <w:r>
         <w:rPr>
           <w:lang w:eastAsia="ja-JP"/>
@@ -21997,12 +22054,1237 @@
         <w:rPr>
           <w:lang w:eastAsia="ja-JP"/>
         </w:rPr>
-        <w:t xml:space="preserve"> Состоит из двух контроллеров, первый принимает запросы на операции с данными по налогам, второй принимает запросы на операции с прогнозами. Описание каждой из точек доступа (</w:t>
-      </w:r>
-      <w:r>
-        <w:rPr>
+        <w:t xml:space="preserve"> Состоит из двух контроллеров, первый принимает запросы на операции с данными по налогам, второй принимает запросы на операции с прогнозами. </w:t>
+      </w:r>
+      <w:r>
+        <w:rPr>
+          <w:lang w:eastAsia="ja-JP"/>
+        </w:rPr>
+        <w:t>Перечислим все доступные точки доступа, а также кратко опишем их:</w:t>
+      </w:r>
+    </w:p>
+    <w:p>
+      <w:pPr>
+        <w:pStyle w:val="a8"/>
+        <w:numPr>
+          <w:ilvl w:val="0"/>
+          <w:numId w:val="44"/>
+        </w:numPr>
+        <w:rPr>
+          <w:lang w:eastAsia="ja-JP"/>
+        </w:rPr>
+      </w:pPr>
+      <w:r>
+        <w:rPr>
+          <w:u w:val="single"/>
+          <w:lang w:eastAsia="ja-JP"/>
+        </w:rPr>
+        <w:lastRenderedPageBreak/>
+        <w:t>/</w:t>
+      </w:r>
+      <w:r>
+        <w:rPr>
+          <w:u w:val="single"/>
           <w:lang w:val="en-US" w:eastAsia="ja-JP"/>
         </w:rPr>
+        <w:t>prediction</w:t>
+      </w:r>
+      <w:r>
+        <w:rPr>
+          <w:u w:val="single"/>
+          <w:lang w:eastAsia="ja-JP"/>
+        </w:rPr>
+        <w:t>/</w:t>
+      </w:r>
+      <w:r>
+        <w:rPr>
+          <w:u w:val="single"/>
+          <w:lang w:val="en-US" w:eastAsia="ja-JP"/>
+        </w:rPr>
+        <w:t>predict</w:t>
+      </w:r>
+      <w:r>
+        <w:rPr>
+          <w:lang w:eastAsia="ja-JP"/>
+        </w:rPr>
+        <w:t xml:space="preserve"> – </w:t>
+      </w:r>
+      <w:r>
+        <w:rPr>
+          <w:lang w:eastAsia="ja-JP"/>
+        </w:rPr>
+        <w:t>выполняет</w:t>
+      </w:r>
+      <w:r>
+        <w:rPr>
+          <w:lang w:eastAsia="ja-JP"/>
+        </w:rPr>
+        <w:t xml:space="preserve"> </w:t>
+      </w:r>
+      <w:r>
+        <w:rPr>
+          <w:lang w:eastAsia="ja-JP"/>
+        </w:rPr>
+        <w:t>прогноз</w:t>
+      </w:r>
+      <w:r>
+        <w:rPr>
+          <w:lang w:eastAsia="ja-JP"/>
+        </w:rPr>
+        <w:t xml:space="preserve"> </w:t>
+      </w:r>
+      <w:r>
+        <w:rPr>
+          <w:lang w:eastAsia="ja-JP"/>
+        </w:rPr>
+        <w:t>для выбранного налога с использованием выбранного алгоритма и необходимых параметров</w:t>
+      </w:r>
+      <w:r>
+        <w:rPr>
+          <w:lang w:eastAsia="ja-JP"/>
+        </w:rPr>
+        <w:t>;</w:t>
+      </w:r>
+    </w:p>
+    <w:p>
+      <w:pPr>
+        <w:pStyle w:val="a8"/>
+        <w:numPr>
+          <w:ilvl w:val="0"/>
+          <w:numId w:val="44"/>
+        </w:numPr>
+        <w:rPr>
+          <w:lang w:eastAsia="ja-JP"/>
+        </w:rPr>
+      </w:pPr>
+      <w:r>
+        <w:rPr>
+          <w:u w:val="single"/>
+          <w:lang w:eastAsia="ja-JP"/>
+        </w:rPr>
+        <w:t>/</w:t>
+      </w:r>
+      <w:r>
+        <w:rPr>
+          <w:u w:val="single"/>
+          <w:lang w:val="en-US" w:eastAsia="ja-JP"/>
+        </w:rPr>
+        <w:t>prediction</w:t>
+      </w:r>
+      <w:r>
+        <w:rPr>
+          <w:u w:val="single"/>
+          <w:lang w:eastAsia="ja-JP"/>
+        </w:rPr>
+        <w:t>/</w:t>
+      </w:r>
+      <w:r>
+        <w:rPr>
+          <w:u w:val="single"/>
+          <w:lang w:val="en-US" w:eastAsia="ja-JP"/>
+        </w:rPr>
+        <w:t>predicts</w:t>
+      </w:r>
+      <w:r>
+        <w:rPr>
+          <w:u w:val="single"/>
+          <w:lang w:eastAsia="ja-JP"/>
+        </w:rPr>
+        <w:t>/</w:t>
+      </w:r>
+      <w:r>
+        <w:rPr>
+          <w:u w:val="single"/>
+          <w:lang w:val="en-US" w:eastAsia="ja-JP"/>
+        </w:rPr>
+        <w:t>get</w:t>
+      </w:r>
+      <w:r>
+        <w:rPr>
+          <w:lang w:eastAsia="ja-JP"/>
+        </w:rPr>
+        <w:t xml:space="preserve"> – </w:t>
+      </w:r>
+      <w:r>
+        <w:rPr>
+          <w:lang w:eastAsia="ja-JP"/>
+        </w:rPr>
+        <w:t>возвращает</w:t>
+      </w:r>
+      <w:r>
+        <w:rPr>
+          <w:lang w:eastAsia="ja-JP"/>
+        </w:rPr>
+        <w:t xml:space="preserve"> </w:t>
+      </w:r>
+      <w:r>
+        <w:rPr>
+          <w:lang w:eastAsia="ja-JP"/>
+        </w:rPr>
+        <w:t>все</w:t>
+      </w:r>
+      <w:r>
+        <w:rPr>
+          <w:lang w:eastAsia="ja-JP"/>
+        </w:rPr>
+        <w:t xml:space="preserve"> </w:t>
+      </w:r>
+      <w:r>
+        <w:rPr>
+          <w:lang w:eastAsia="ja-JP"/>
+        </w:rPr>
+        <w:t>прогнозы</w:t>
+      </w:r>
+      <w:r>
+        <w:rPr>
+          <w:lang w:eastAsia="ja-JP"/>
+        </w:rPr>
+        <w:t xml:space="preserve"> </w:t>
+      </w:r>
+      <w:r>
+        <w:rPr>
+          <w:lang w:eastAsia="ja-JP"/>
+        </w:rPr>
+        <w:t>для указанного налога</w:t>
+      </w:r>
+      <w:r>
+        <w:rPr>
+          <w:lang w:eastAsia="ja-JP"/>
+        </w:rPr>
+        <w:t>;</w:t>
+      </w:r>
+    </w:p>
+    <w:p>
+      <w:pPr>
+        <w:pStyle w:val="a8"/>
+        <w:numPr>
+          <w:ilvl w:val="0"/>
+          <w:numId w:val="44"/>
+        </w:numPr>
+        <w:rPr>
+          <w:lang w:eastAsia="ja-JP"/>
+        </w:rPr>
+      </w:pPr>
+      <w:r>
+        <w:rPr>
+          <w:u w:val="single"/>
+          <w:lang w:eastAsia="ja-JP"/>
+        </w:rPr>
+        <w:t>/</w:t>
+      </w:r>
+      <w:r>
+        <w:rPr>
+          <w:u w:val="single"/>
+          <w:lang w:val="en-US" w:eastAsia="ja-JP"/>
+        </w:rPr>
+        <w:t>prediction</w:t>
+      </w:r>
+      <w:r>
+        <w:rPr>
+          <w:u w:val="single"/>
+          <w:lang w:eastAsia="ja-JP"/>
+        </w:rPr>
+        <w:t>/</w:t>
+      </w:r>
+      <w:r>
+        <w:rPr>
+          <w:u w:val="single"/>
+          <w:lang w:val="en-US" w:eastAsia="ja-JP"/>
+        </w:rPr>
+        <w:t>algorithms</w:t>
+      </w:r>
+      <w:r>
+        <w:rPr>
+          <w:lang w:eastAsia="ja-JP"/>
+        </w:rPr>
+        <w:t xml:space="preserve"> </w:t>
+      </w:r>
+      <w:r>
+        <w:rPr>
+          <w:lang w:eastAsia="ja-JP"/>
+        </w:rPr>
+        <w:t>–</w:t>
+      </w:r>
+      <w:r>
+        <w:rPr>
+          <w:lang w:eastAsia="ja-JP"/>
+        </w:rPr>
+        <w:t xml:space="preserve"> </w:t>
+      </w:r>
+      <w:r>
+        <w:rPr>
+          <w:lang w:eastAsia="ja-JP"/>
+        </w:rPr>
+        <w:t>возвращает список реализованных алгоритмов с описанием и списком необходимых параметров</w:t>
+      </w:r>
+      <w:r>
+        <w:rPr>
+          <w:lang w:eastAsia="ja-JP"/>
+        </w:rPr>
+        <w:t>;</w:t>
+      </w:r>
+    </w:p>
+    <w:p>
+      <w:pPr>
+        <w:pStyle w:val="a8"/>
+        <w:numPr>
+          <w:ilvl w:val="0"/>
+          <w:numId w:val="44"/>
+        </w:numPr>
+        <w:rPr>
+          <w:lang w:eastAsia="ja-JP"/>
+        </w:rPr>
+      </w:pPr>
+      <w:r>
+        <w:rPr>
+          <w:u w:val="single"/>
+          <w:lang w:eastAsia="ja-JP"/>
+        </w:rPr>
+        <w:t>/</w:t>
+      </w:r>
+      <w:r>
+        <w:rPr>
+          <w:u w:val="single"/>
+          <w:lang w:val="en-US" w:eastAsia="ja-JP"/>
+        </w:rPr>
+        <w:t>prediction</w:t>
+      </w:r>
+      <w:r>
+        <w:rPr>
+          <w:u w:val="single"/>
+          <w:lang w:eastAsia="ja-JP"/>
+        </w:rPr>
+        <w:t>/</w:t>
+      </w:r>
+      <w:r>
+        <w:rPr>
+          <w:u w:val="single"/>
+          <w:lang w:val="en-US" w:eastAsia="ja-JP"/>
+        </w:rPr>
+        <w:t>confirm</w:t>
+      </w:r>
+      <w:r>
+        <w:rPr>
+          <w:lang w:eastAsia="ja-JP"/>
+        </w:rPr>
+        <w:t xml:space="preserve"> – </w:t>
+      </w:r>
+      <w:r>
+        <w:rPr>
+          <w:lang w:eastAsia="ja-JP"/>
+        </w:rPr>
+        <w:t>используется для подтверждения</w:t>
+      </w:r>
+      <w:r>
+        <w:rPr>
+          <w:lang w:eastAsia="ja-JP"/>
+        </w:rPr>
+        <w:t xml:space="preserve"> или отклонения прогноза</w:t>
+      </w:r>
+      <w:r>
+        <w:rPr>
+          <w:lang w:eastAsia="ja-JP"/>
+        </w:rPr>
+        <w:t>;</w:t>
+      </w:r>
+    </w:p>
+    <w:p>
+      <w:pPr>
+        <w:pStyle w:val="a8"/>
+        <w:numPr>
+          <w:ilvl w:val="0"/>
+          <w:numId w:val="44"/>
+        </w:numPr>
+        <w:rPr>
+          <w:lang w:eastAsia="ja-JP"/>
+        </w:rPr>
+      </w:pPr>
+      <w:r>
+        <w:rPr>
+          <w:u w:val="single"/>
+          <w:lang w:eastAsia="ja-JP"/>
+        </w:rPr>
+        <w:t>/</w:t>
+      </w:r>
+      <w:r>
+        <w:rPr>
+          <w:u w:val="single"/>
+          <w:lang w:val="en-US" w:eastAsia="ja-JP"/>
+        </w:rPr>
+        <w:t>taxes</w:t>
+      </w:r>
+      <w:r>
+        <w:rPr>
+          <w:u w:val="single"/>
+          <w:lang w:eastAsia="ja-JP"/>
+        </w:rPr>
+        <w:t>/</w:t>
+      </w:r>
+      <w:r>
+        <w:rPr>
+          <w:u w:val="single"/>
+          <w:lang w:val="en-US" w:eastAsia="ja-JP"/>
+        </w:rPr>
+        <w:t>values</w:t>
+      </w:r>
+      <w:r>
+        <w:rPr>
+          <w:lang w:eastAsia="ja-JP"/>
+        </w:rPr>
+        <w:t xml:space="preserve"> </w:t>
+      </w:r>
+      <w:r>
+        <w:rPr>
+          <w:lang w:eastAsia="ja-JP"/>
+        </w:rPr>
+        <w:t>–</w:t>
+      </w:r>
+      <w:r>
+        <w:rPr>
+          <w:lang w:eastAsia="ja-JP"/>
+        </w:rPr>
+        <w:t xml:space="preserve"> </w:t>
+      </w:r>
+      <w:r>
+        <w:rPr>
+          <w:lang w:eastAsia="ja-JP"/>
+        </w:rPr>
+        <w:t>позволяет получить список значений для налога или фактора</w:t>
+      </w:r>
+      <w:r>
+        <w:rPr>
+          <w:lang w:eastAsia="ja-JP"/>
+        </w:rPr>
+        <w:t>;</w:t>
+      </w:r>
+    </w:p>
+    <w:p>
+      <w:pPr>
+        <w:pStyle w:val="a8"/>
+        <w:numPr>
+          <w:ilvl w:val="0"/>
+          <w:numId w:val="44"/>
+        </w:numPr>
+        <w:rPr>
+          <w:lang w:eastAsia="ja-JP"/>
+        </w:rPr>
+      </w:pPr>
+      <w:r>
+        <w:rPr>
+          <w:u w:val="single"/>
+          <w:lang w:eastAsia="ja-JP"/>
+        </w:rPr>
+        <w:t>/</w:t>
+      </w:r>
+      <w:r>
+        <w:rPr>
+          <w:u w:val="single"/>
+          <w:lang w:val="en-US" w:eastAsia="ja-JP"/>
+        </w:rPr>
+        <w:t>taxes</w:t>
+      </w:r>
+      <w:r>
+        <w:rPr>
+          <w:u w:val="single"/>
+          <w:lang w:eastAsia="ja-JP"/>
+        </w:rPr>
+        <w:t>/</w:t>
+      </w:r>
+      <w:r>
+        <w:rPr>
+          <w:u w:val="single"/>
+          <w:lang w:val="en-US" w:eastAsia="ja-JP"/>
+        </w:rPr>
+        <w:t>tax</w:t>
+      </w:r>
+      <w:r>
+        <w:rPr>
+          <w:u w:val="single"/>
+          <w:lang w:eastAsia="ja-JP"/>
+        </w:rPr>
+        <w:t>/</w:t>
+      </w:r>
+      <w:r>
+        <w:rPr>
+          <w:u w:val="single"/>
+          <w:lang w:val="en-US" w:eastAsia="ja-JP"/>
+        </w:rPr>
+        <w:t>names</w:t>
+      </w:r>
+      <w:r>
+        <w:rPr>
+          <w:lang w:eastAsia="ja-JP"/>
+        </w:rPr>
+        <w:t xml:space="preserve"> –</w:t>
+      </w:r>
+      <w:r>
+        <w:rPr>
+          <w:lang w:eastAsia="ja-JP"/>
+        </w:rPr>
+        <w:t xml:space="preserve"> позволяет получить список налогов</w:t>
+      </w:r>
+      <w:r>
+        <w:rPr>
+          <w:lang w:eastAsia="ja-JP"/>
+        </w:rPr>
+        <w:t>;</w:t>
+      </w:r>
+    </w:p>
+    <w:p>
+      <w:pPr>
+        <w:pStyle w:val="a8"/>
+        <w:numPr>
+          <w:ilvl w:val="0"/>
+          <w:numId w:val="44"/>
+        </w:numPr>
+        <w:rPr>
+          <w:lang w:eastAsia="ja-JP"/>
+        </w:rPr>
+      </w:pPr>
+      <w:r>
+        <w:rPr>
+          <w:u w:val="single"/>
+          <w:lang w:eastAsia="ja-JP"/>
+        </w:rPr>
+        <w:t>/</w:t>
+      </w:r>
+      <w:r>
+        <w:rPr>
+          <w:u w:val="single"/>
+          <w:lang w:val="en-US" w:eastAsia="ja-JP"/>
+        </w:rPr>
+        <w:t>taxes</w:t>
+      </w:r>
+      <w:r>
+        <w:rPr>
+          <w:u w:val="single"/>
+          <w:lang w:eastAsia="ja-JP"/>
+        </w:rPr>
+        <w:t>/</w:t>
+      </w:r>
+      <w:r>
+        <w:rPr>
+          <w:u w:val="single"/>
+          <w:lang w:val="en-US" w:eastAsia="ja-JP"/>
+        </w:rPr>
+        <w:t>factor</w:t>
+      </w:r>
+      <w:r>
+        <w:rPr>
+          <w:u w:val="single"/>
+          <w:lang w:eastAsia="ja-JP"/>
+        </w:rPr>
+        <w:t>/</w:t>
+      </w:r>
+      <w:r>
+        <w:rPr>
+          <w:u w:val="single"/>
+          <w:lang w:val="en-US" w:eastAsia="ja-JP"/>
+        </w:rPr>
+        <w:t>names</w:t>
+      </w:r>
+      <w:r>
+        <w:rPr>
+          <w:lang w:eastAsia="ja-JP"/>
+        </w:rPr>
+        <w:t xml:space="preserve"> </w:t>
+      </w:r>
+      <w:r>
+        <w:rPr>
+          <w:lang w:eastAsia="ja-JP"/>
+        </w:rPr>
+        <w:t xml:space="preserve">– </w:t>
+      </w:r>
+      <w:r>
+        <w:rPr>
+          <w:lang w:eastAsia="ja-JP"/>
+        </w:rPr>
+        <w:t>позволяет</w:t>
+      </w:r>
+      <w:r>
+        <w:rPr>
+          <w:lang w:eastAsia="ja-JP"/>
+        </w:rPr>
+        <w:t xml:space="preserve"> </w:t>
+      </w:r>
+      <w:r>
+        <w:rPr>
+          <w:lang w:eastAsia="ja-JP"/>
+        </w:rPr>
+        <w:t>получить список факторов</w:t>
+      </w:r>
+      <w:r>
+        <w:rPr>
+          <w:lang w:eastAsia="ja-JP"/>
+        </w:rPr>
+        <w:t>;</w:t>
+      </w:r>
+    </w:p>
+    <w:p>
+      <w:pPr>
+        <w:pStyle w:val="a8"/>
+        <w:numPr>
+          <w:ilvl w:val="0"/>
+          <w:numId w:val="44"/>
+        </w:numPr>
+        <w:rPr>
+          <w:lang w:eastAsia="ja-JP"/>
+        </w:rPr>
+      </w:pPr>
+      <w:r>
+        <w:rPr>
+          <w:u w:val="single"/>
+          <w:lang w:eastAsia="ja-JP"/>
+        </w:rPr>
+        <w:t>/</w:t>
+      </w:r>
+      <w:r>
+        <w:rPr>
+          <w:u w:val="single"/>
+          <w:lang w:val="en-US" w:eastAsia="ja-JP"/>
+        </w:rPr>
+        <w:t>taxes</w:t>
+      </w:r>
+      <w:r>
+        <w:rPr>
+          <w:u w:val="single"/>
+          <w:lang w:eastAsia="ja-JP"/>
+        </w:rPr>
+        <w:t>/</w:t>
+      </w:r>
+      <w:r>
+        <w:rPr>
+          <w:u w:val="single"/>
+          <w:lang w:val="en-US" w:eastAsia="ja-JP"/>
+        </w:rPr>
+        <w:t>tax</w:t>
+      </w:r>
+      <w:r>
+        <w:rPr>
+          <w:u w:val="single"/>
+          <w:lang w:eastAsia="ja-JP"/>
+        </w:rPr>
+        <w:t>/</w:t>
+      </w:r>
+      <w:r>
+        <w:rPr>
+          <w:u w:val="single"/>
+          <w:lang w:val="en-US" w:eastAsia="ja-JP"/>
+        </w:rPr>
+        <w:t>factors</w:t>
+      </w:r>
+      <w:r>
+        <w:rPr>
+          <w:lang w:eastAsia="ja-JP"/>
+        </w:rPr>
+        <w:t xml:space="preserve"> </w:t>
+      </w:r>
+      <w:r>
+        <w:rPr>
+          <w:lang w:eastAsia="ja-JP"/>
+        </w:rPr>
+        <w:t xml:space="preserve">– </w:t>
+      </w:r>
+      <w:r>
+        <w:rPr>
+          <w:lang w:eastAsia="ja-JP"/>
+        </w:rPr>
+        <w:t>позволяет</w:t>
+      </w:r>
+      <w:r>
+        <w:rPr>
+          <w:lang w:eastAsia="ja-JP"/>
+        </w:rPr>
+        <w:t xml:space="preserve"> </w:t>
+      </w:r>
+      <w:r>
+        <w:rPr>
+          <w:lang w:eastAsia="ja-JP"/>
+        </w:rPr>
+        <w:t>получить список факторов, связанных с указанным налогом</w:t>
+      </w:r>
+      <w:r>
+        <w:rPr>
+          <w:lang w:eastAsia="ja-JP"/>
+        </w:rPr>
+        <w:t>;</w:t>
+      </w:r>
+    </w:p>
+    <w:p>
+      <w:pPr>
+        <w:pStyle w:val="a8"/>
+        <w:numPr>
+          <w:ilvl w:val="0"/>
+          <w:numId w:val="44"/>
+        </w:numPr>
+        <w:rPr>
+          <w:lang w:eastAsia="ja-JP"/>
+        </w:rPr>
+      </w:pPr>
+      <w:r>
+        <w:rPr>
+          <w:u w:val="single"/>
+          <w:lang w:eastAsia="ja-JP"/>
+        </w:rPr>
+        <w:t>/</w:t>
+      </w:r>
+      <w:r>
+        <w:rPr>
+          <w:u w:val="single"/>
+          <w:lang w:val="en-US" w:eastAsia="ja-JP"/>
+        </w:rPr>
+        <w:t>taxes</w:t>
+      </w:r>
+      <w:r>
+        <w:rPr>
+          <w:u w:val="single"/>
+          <w:lang w:eastAsia="ja-JP"/>
+        </w:rPr>
+        <w:t>/</w:t>
+      </w:r>
+      <w:r>
+        <w:rPr>
+          <w:u w:val="single"/>
+          <w:lang w:val="en-US" w:eastAsia="ja-JP"/>
+        </w:rPr>
+        <w:t>save</w:t>
+      </w:r>
+      <w:r>
+        <w:rPr>
+          <w:lang w:eastAsia="ja-JP"/>
+        </w:rPr>
+        <w:t xml:space="preserve"> </w:t>
+      </w:r>
+      <w:r>
+        <w:rPr>
+          <w:lang w:eastAsia="ja-JP"/>
+        </w:rPr>
+        <w:t>–</w:t>
+      </w:r>
+      <w:r>
+        <w:rPr>
+          <w:lang w:eastAsia="ja-JP"/>
+        </w:rPr>
+        <w:t xml:space="preserve"> </w:t>
+      </w:r>
+      <w:r>
+        <w:rPr>
+          <w:lang w:eastAsia="ja-JP"/>
+        </w:rPr>
+        <w:t>позволяет сохранить изменение данных по налогу или фактору</w:t>
+      </w:r>
+      <w:r>
+        <w:rPr>
+          <w:lang w:eastAsia="ja-JP"/>
+        </w:rPr>
+        <w:t>;</w:t>
+      </w:r>
+    </w:p>
+    <w:p>
+      <w:pPr>
+        <w:pStyle w:val="a8"/>
+        <w:numPr>
+          <w:ilvl w:val="0"/>
+          <w:numId w:val="44"/>
+        </w:numPr>
+        <w:rPr>
+          <w:lang w:eastAsia="ja-JP"/>
+        </w:rPr>
+      </w:pPr>
+      <w:r>
+        <w:rPr>
+          <w:u w:val="single"/>
+          <w:lang w:eastAsia="ja-JP"/>
+        </w:rPr>
+        <w:t>/</w:t>
+      </w:r>
+      <w:r>
+        <w:rPr>
+          <w:u w:val="single"/>
+          <w:lang w:val="en-US" w:eastAsia="ja-JP"/>
+        </w:rPr>
+        <w:t>taxes</w:t>
+      </w:r>
+      <w:r>
+        <w:rPr>
+          <w:u w:val="single"/>
+          <w:lang w:eastAsia="ja-JP"/>
+        </w:rPr>
+        <w:t>/</w:t>
+      </w:r>
+      <w:r>
+        <w:rPr>
+          <w:u w:val="single"/>
+          <w:lang w:val="en-US" w:eastAsia="ja-JP"/>
+        </w:rPr>
+        <w:t>tax</w:t>
+      </w:r>
+      <w:r>
+        <w:rPr>
+          <w:u w:val="single"/>
+          <w:lang w:eastAsia="ja-JP"/>
+        </w:rPr>
+        <w:t>/</w:t>
+      </w:r>
+      <w:r>
+        <w:rPr>
+          <w:u w:val="single"/>
+          <w:lang w:val="en-US" w:eastAsia="ja-JP"/>
+        </w:rPr>
+        <w:t>factor</w:t>
+      </w:r>
+      <w:r>
+        <w:rPr>
+          <w:u w:val="single"/>
+          <w:lang w:eastAsia="ja-JP"/>
+        </w:rPr>
+        <w:t>/</w:t>
+      </w:r>
+      <w:r>
+        <w:rPr>
+          <w:u w:val="single"/>
+          <w:lang w:val="en-US" w:eastAsia="ja-JP"/>
+        </w:rPr>
+        <w:t>add</w:t>
+      </w:r>
+      <w:r>
+        <w:rPr>
+          <w:lang w:eastAsia="ja-JP"/>
+        </w:rPr>
+        <w:t xml:space="preserve"> </w:t>
+      </w:r>
+      <w:r>
+        <w:rPr>
+          <w:lang w:eastAsia="ja-JP"/>
+        </w:rPr>
+        <w:t xml:space="preserve">– </w:t>
+      </w:r>
+      <w:r>
+        <w:rPr>
+          <w:lang w:eastAsia="ja-JP"/>
+        </w:rPr>
+        <w:t xml:space="preserve">позволяет </w:t>
+      </w:r>
+      <w:r>
+        <w:rPr>
+          <w:lang w:eastAsia="ja-JP"/>
+        </w:rPr>
+        <w:t>добав</w:t>
+      </w:r>
+      <w:r>
+        <w:rPr>
+          <w:lang w:eastAsia="ja-JP"/>
+        </w:rPr>
+        <w:t>ить</w:t>
+      </w:r>
+      <w:r>
+        <w:rPr>
+          <w:lang w:eastAsia="ja-JP"/>
+        </w:rPr>
+        <w:t xml:space="preserve"> </w:t>
+      </w:r>
+      <w:r>
+        <w:rPr>
+          <w:lang w:eastAsia="ja-JP"/>
+        </w:rPr>
+        <w:t>связь</w:t>
+      </w:r>
+      <w:r>
+        <w:rPr>
+          <w:lang w:eastAsia="ja-JP"/>
+        </w:rPr>
+        <w:t xml:space="preserve"> </w:t>
+      </w:r>
+      <w:r>
+        <w:rPr>
+          <w:lang w:eastAsia="ja-JP"/>
+        </w:rPr>
+        <w:t>налога с фактором</w:t>
+      </w:r>
+      <w:r>
+        <w:rPr>
+          <w:lang w:eastAsia="ja-JP"/>
+        </w:rPr>
+        <w:t>;</w:t>
+      </w:r>
+    </w:p>
+    <w:p>
+      <w:pPr>
+        <w:pStyle w:val="a8"/>
+        <w:numPr>
+          <w:ilvl w:val="0"/>
+          <w:numId w:val="44"/>
+        </w:numPr>
+        <w:rPr>
+          <w:lang w:eastAsia="ja-JP"/>
+        </w:rPr>
+      </w:pPr>
+      <w:r>
+        <w:rPr>
+          <w:u w:val="single"/>
+          <w:lang w:eastAsia="ja-JP"/>
+        </w:rPr>
+        <w:t>/</w:t>
+      </w:r>
+      <w:r>
+        <w:rPr>
+          <w:u w:val="single"/>
+          <w:lang w:val="en-US" w:eastAsia="ja-JP"/>
+        </w:rPr>
+        <w:t>taxes</w:t>
+      </w:r>
+      <w:r>
+        <w:rPr>
+          <w:u w:val="single"/>
+          <w:lang w:eastAsia="ja-JP"/>
+        </w:rPr>
+        <w:t>/</w:t>
+      </w:r>
+      <w:r>
+        <w:rPr>
+          <w:u w:val="single"/>
+          <w:lang w:val="en-US" w:eastAsia="ja-JP"/>
+        </w:rPr>
+        <w:t>tax</w:t>
+      </w:r>
+      <w:r>
+        <w:rPr>
+          <w:u w:val="single"/>
+          <w:lang w:eastAsia="ja-JP"/>
+        </w:rPr>
+        <w:t>/</w:t>
+      </w:r>
+      <w:r>
+        <w:rPr>
+          <w:u w:val="single"/>
+          <w:lang w:val="en-US" w:eastAsia="ja-JP"/>
+        </w:rPr>
+        <w:t>add</w:t>
+      </w:r>
+      <w:r>
+        <w:rPr>
+          <w:lang w:eastAsia="ja-JP"/>
+        </w:rPr>
+        <w:t xml:space="preserve"> </w:t>
+      </w:r>
+      <w:r>
+        <w:rPr>
+          <w:lang w:eastAsia="ja-JP"/>
+        </w:rPr>
+        <w:t>–</w:t>
+      </w:r>
+      <w:r>
+        <w:rPr>
+          <w:lang w:eastAsia="ja-JP"/>
+        </w:rPr>
+        <w:t xml:space="preserve"> </w:t>
+      </w:r>
+      <w:r>
+        <w:rPr>
+          <w:lang w:eastAsia="ja-JP"/>
+        </w:rPr>
+        <w:t>позволяет добавить новые данные по налогу или фактору</w:t>
+      </w:r>
+      <w:r>
+        <w:rPr>
+          <w:lang w:eastAsia="ja-JP"/>
+        </w:rPr>
+        <w:t>;</w:t>
+      </w:r>
+    </w:p>
+    <w:p>
+      <w:pPr>
+        <w:pStyle w:val="a8"/>
+        <w:numPr>
+          <w:ilvl w:val="0"/>
+          <w:numId w:val="44"/>
+        </w:numPr>
+        <w:rPr>
+          <w:lang w:eastAsia="ja-JP"/>
+        </w:rPr>
+      </w:pPr>
+      <w:r>
+        <w:rPr>
+          <w:u w:val="single"/>
+          <w:lang w:eastAsia="ja-JP"/>
+        </w:rPr>
+        <w:t>/</w:t>
+      </w:r>
+      <w:r>
+        <w:rPr>
+          <w:u w:val="single"/>
+          <w:lang w:val="en-US" w:eastAsia="ja-JP"/>
+        </w:rPr>
+        <w:t>taxes</w:t>
+      </w:r>
+      <w:r>
+        <w:rPr>
+          <w:u w:val="single"/>
+          <w:lang w:eastAsia="ja-JP"/>
+        </w:rPr>
+        <w:t>/</w:t>
+      </w:r>
+      <w:r>
+        <w:rPr>
+          <w:u w:val="single"/>
+          <w:lang w:val="en-US" w:eastAsia="ja-JP"/>
+        </w:rPr>
+        <w:t>add</w:t>
+      </w:r>
+      <w:r>
+        <w:rPr>
+          <w:u w:val="single"/>
+          <w:lang w:eastAsia="ja-JP"/>
+        </w:rPr>
+        <w:t>/</w:t>
+      </w:r>
+      <w:r>
+        <w:rPr>
+          <w:u w:val="single"/>
+          <w:lang w:val="en-US" w:eastAsia="ja-JP"/>
+        </w:rPr>
+        <w:t>file</w:t>
+      </w:r>
+      <w:r>
+        <w:rPr>
+          <w:lang w:eastAsia="ja-JP"/>
+        </w:rPr>
+        <w:t xml:space="preserve"> – </w:t>
+      </w:r>
+      <w:r>
+        <w:rPr>
+          <w:lang w:eastAsia="ja-JP"/>
+        </w:rPr>
+        <w:t>позволяет</w:t>
+      </w:r>
+      <w:r>
+        <w:rPr>
+          <w:lang w:eastAsia="ja-JP"/>
+        </w:rPr>
+        <w:t xml:space="preserve"> </w:t>
+      </w:r>
+      <w:r>
+        <w:rPr>
+          <w:lang w:eastAsia="ja-JP"/>
+        </w:rPr>
+        <w:t xml:space="preserve">добавить новые данные по налогу или фактору с помощью переданного файла в формате </w:t>
+      </w:r>
+      <w:r>
+        <w:rPr>
+          <w:lang w:eastAsia="ja-JP"/>
+        </w:rPr>
+        <w:t>.</w:t>
+      </w:r>
+      <w:r>
+        <w:rPr>
+          <w:lang w:val="en-US" w:eastAsia="ja-JP"/>
+        </w:rPr>
+        <w:t>csv</w:t>
+      </w:r>
+      <w:r>
+        <w:rPr>
+          <w:lang w:eastAsia="ja-JP"/>
+        </w:rPr>
+        <w:t>;</w:t>
+      </w:r>
+    </w:p>
+    <w:p>
+      <w:pPr>
+        <w:pStyle w:val="a8"/>
+        <w:numPr>
+          <w:ilvl w:val="0"/>
+          <w:numId w:val="44"/>
+        </w:numPr>
+        <w:rPr>
+          <w:lang w:eastAsia="ja-JP"/>
+        </w:rPr>
+      </w:pPr>
+      <w:r>
+        <w:rPr>
+          <w:u w:val="single"/>
+          <w:lang w:eastAsia="ja-JP"/>
+        </w:rPr>
+        <w:t>/</w:t>
+      </w:r>
+      <w:r>
+        <w:rPr>
+          <w:u w:val="single"/>
+          <w:lang w:val="en-US" w:eastAsia="ja-JP"/>
+        </w:rPr>
+        <w:t>taxes</w:t>
+      </w:r>
+      <w:r>
+        <w:rPr>
+          <w:u w:val="single"/>
+          <w:lang w:eastAsia="ja-JP"/>
+        </w:rPr>
+        <w:t>/</w:t>
+      </w:r>
+      <w:r>
+        <w:rPr>
+          <w:u w:val="single"/>
+          <w:lang w:val="en-US" w:eastAsia="ja-JP"/>
+        </w:rPr>
+        <w:t>delete</w:t>
+      </w:r>
+      <w:r>
+        <w:rPr>
+          <w:lang w:eastAsia="ja-JP"/>
+        </w:rPr>
+        <w:t xml:space="preserve"> </w:t>
+      </w:r>
+      <w:r>
+        <w:rPr>
+          <w:lang w:eastAsia="ja-JP"/>
+        </w:rPr>
+        <w:t>–</w:t>
+      </w:r>
+      <w:r>
+        <w:rPr>
+          <w:lang w:eastAsia="ja-JP"/>
+        </w:rPr>
+        <w:t xml:space="preserve"> </w:t>
+      </w:r>
+      <w:r>
+        <w:rPr>
+          <w:lang w:eastAsia="ja-JP"/>
+        </w:rPr>
+        <w:t>позволяет удалить данные по налогу или фактору</w:t>
+      </w:r>
+      <w:r>
+        <w:rPr>
+          <w:lang w:eastAsia="ja-JP"/>
+        </w:rPr>
+        <w:t>;</w:t>
+      </w:r>
+    </w:p>
+    <w:p>
+      <w:pPr>
+        <w:pStyle w:val="a8"/>
+        <w:numPr>
+          <w:ilvl w:val="0"/>
+          <w:numId w:val="44"/>
+        </w:numPr>
+        <w:rPr>
+          <w:lang w:eastAsia="ja-JP"/>
+        </w:rPr>
+      </w:pPr>
+      <w:r>
+        <w:rPr>
+          <w:u w:val="single"/>
+          <w:lang w:eastAsia="ja-JP"/>
+        </w:rPr>
+        <w:t>/</w:t>
+      </w:r>
+      <w:r>
+        <w:rPr>
+          <w:u w:val="single"/>
+          <w:lang w:val="en-US" w:eastAsia="ja-JP"/>
+        </w:rPr>
+        <w:t>taxes</w:t>
+      </w:r>
+      <w:r>
+        <w:rPr>
+          <w:u w:val="single"/>
+          <w:lang w:eastAsia="ja-JP"/>
+        </w:rPr>
+        <w:t>/</w:t>
+      </w:r>
+      <w:r>
+        <w:rPr>
+          <w:u w:val="single"/>
+          <w:lang w:val="en-US" w:eastAsia="ja-JP"/>
+        </w:rPr>
+        <w:t>tax</w:t>
+      </w:r>
+      <w:r>
+        <w:rPr>
+          <w:u w:val="single"/>
+          <w:lang w:eastAsia="ja-JP"/>
+        </w:rPr>
+        <w:t>/</w:t>
+      </w:r>
+      <w:r>
+        <w:rPr>
+          <w:u w:val="single"/>
+          <w:lang w:val="en-US" w:eastAsia="ja-JP"/>
+        </w:rPr>
+        <w:t>factor</w:t>
+      </w:r>
+      <w:r>
+        <w:rPr>
+          <w:u w:val="single"/>
+          <w:lang w:eastAsia="ja-JP"/>
+        </w:rPr>
+        <w:t>/</w:t>
+      </w:r>
+      <w:r>
+        <w:rPr>
+          <w:u w:val="single"/>
+          <w:lang w:val="en-US" w:eastAsia="ja-JP"/>
+        </w:rPr>
+        <w:t>delete</w:t>
+      </w:r>
+      <w:r>
+        <w:rPr>
+          <w:lang w:eastAsia="ja-JP"/>
+        </w:rPr>
+        <w:t xml:space="preserve"> – </w:t>
+      </w:r>
+      <w:r>
+        <w:rPr>
+          <w:lang w:eastAsia="ja-JP"/>
+        </w:rPr>
+        <w:t>позволяет</w:t>
+      </w:r>
+      <w:r>
+        <w:rPr>
+          <w:lang w:eastAsia="ja-JP"/>
+        </w:rPr>
+        <w:t xml:space="preserve"> </w:t>
+      </w:r>
+      <w:r>
+        <w:rPr>
+          <w:lang w:eastAsia="ja-JP"/>
+        </w:rPr>
+        <w:t>удалить</w:t>
+      </w:r>
+      <w:r>
+        <w:rPr>
+          <w:lang w:eastAsia="ja-JP"/>
+        </w:rPr>
+        <w:t xml:space="preserve"> </w:t>
+      </w:r>
+      <w:r>
+        <w:rPr>
+          <w:lang w:eastAsia="ja-JP"/>
+        </w:rPr>
+        <w:t>связь фактора с налогом.</w:t>
+      </w:r>
+    </w:p>
+    <w:p>
+      <w:pPr>
+        <w:ind w:firstLine="708"/>
+        <w:rPr>
+          <w:lang w:eastAsia="ja-JP"/>
+        </w:rPr>
+      </w:pPr>
+      <w:r>
+        <w:rPr>
+          <w:lang w:eastAsia="ja-JP"/>
+        </w:rPr>
+        <w:t>Полное о</w:t>
+      </w:r>
+      <w:r>
+        <w:rPr>
+          <w:lang w:eastAsia="ja-JP"/>
+        </w:rPr>
+        <w:t>писание каждой из точек доступа (</w:t>
+      </w:r>
+      <w:r>
+        <w:rPr>
+          <w:lang w:val="en-US" w:eastAsia="ja-JP"/>
+        </w:rPr>
         <w:t>API</w:t>
       </w:r>
       <w:r>
@@ -22016,45 +23298,49 @@
           <w:u w:val="single"/>
           <w:lang w:eastAsia="ja-JP"/>
         </w:rPr>
-        <w:t>http://*адрес компьютера, на котором запущен бэкенд*:8080/swagger-ui/index.html#/.</w:t>
-      </w:r>
-      <w:r>
-        <w:rPr>
-          <w:lang w:eastAsia="ja-JP"/>
-        </w:rPr>
-        <w:t xml:space="preserve"> Там описана каждая точка доступа, ее входные </w:t>
-      </w:r>
-      <w:r>
-        <w:rPr>
+        <w:t>http://*адрес компьютера, на котором запущен бэкенд*:8080/</w:t>
+      </w:r>
+      <w:proofErr w:type="spellStart"/>
+      <w:r>
+        <w:rPr>
+          <w:u w:val="single"/>
+          <w:lang w:eastAsia="ja-JP"/>
+        </w:rPr>
+        <w:t>swagger-ui</w:t>
+      </w:r>
+      <w:proofErr w:type="spellEnd"/>
+      <w:r>
+        <w:rPr>
+          <w:u w:val="single"/>
+          <w:lang w:eastAsia="ja-JP"/>
+        </w:rPr>
+        <w:t>/index.html#/.</w:t>
+      </w:r>
+      <w:r>
+        <w:rPr>
+          <w:lang w:eastAsia="ja-JP"/>
+        </w:rPr>
+        <w:t xml:space="preserve"> По этому адресу можно найти подробное описание каждой точки доступа, ее входные параметры, а также возвращаемые значения с примерами. </w:t>
+      </w:r>
+      <w:r>
+        <w:rPr>
+          <w:lang w:eastAsia="ja-JP"/>
+        </w:rPr>
+        <w:t>Пример описания точки доступа для получения выполненных прогнозов для налога:</w:t>
+      </w:r>
+    </w:p>
+    <w:p>
+      <w:pPr>
+        <w:rPr>
+          <w:lang w:eastAsia="ja-JP"/>
+        </w:rPr>
+      </w:pPr>
+      <w:r>
+        <w:rPr>
+          <w:noProof/>
           <w:lang w:eastAsia="ja-JP"/>
         </w:rPr>
         <w:lastRenderedPageBreak/>
-        <w:t>параметры, а также возвращаемые значения с примерами.</w:t>
-      </w:r>
-      <w:r>
-        <w:rPr>
-          <w:lang w:eastAsia="ja-JP"/>
-        </w:rPr>
-        <w:t xml:space="preserve"> </w:t>
-      </w:r>
-      <w:r>
-        <w:rPr>
-          <w:lang w:eastAsia="ja-JP"/>
-        </w:rPr>
-        <w:t>Пример описания точки доступа для получения выполненных прогнозов для какого-то налога:</w:t>
-      </w:r>
-    </w:p>
-    <w:p>
-      <w:pPr>
-        <w:rPr>
-          <w:lang w:eastAsia="ja-JP"/>
-        </w:rPr>
-      </w:pPr>
-      <w:r>
-        <w:rPr>
-          <w:noProof/>
-          <w:lang w:eastAsia="ja-JP"/>
-        </w:rPr>
         <w:drawing>
           <wp:inline distT="0" distB="0" distL="0" distR="0" wp14:anchorId="48DBE85F" wp14:editId="2FD64CA6">
             <wp:extent cx="6480175" cy="4431030"/>
@@ -22329,7 +23615,7 @@
       <w:pPr>
         <w:pStyle w:val="2"/>
       </w:pPr>
-      <w:bookmarkStart w:id="18" w:name="_Toc163745389"/>
+      <w:bookmarkStart w:id="18" w:name="_Toc163757948"/>
       <w:r>
         <w:lastRenderedPageBreak/>
         <w:t>2.3. Проектирование и реализация фронтенда</w:t>
@@ -23253,8 +24539,30 @@
         <w:rPr>
           <w:lang w:eastAsia="ja-JP"/>
         </w:rPr>
-        <w:t>на кнопку «Экспортировать прогноз» скачается файл с названием «Названиеналога_названиеалгоритма</w:t>
-      </w:r>
+        <w:t xml:space="preserve">на кнопку «Экспортировать прогноз» </w:t>
+      </w:r>
+      <w:proofErr w:type="spellStart"/>
+      <w:r>
+        <w:rPr>
+          <w:lang w:eastAsia="ja-JP"/>
+        </w:rPr>
+        <w:t>скачается</w:t>
+      </w:r>
+      <w:proofErr w:type="spellEnd"/>
+      <w:r>
+        <w:rPr>
+          <w:lang w:eastAsia="ja-JP"/>
+        </w:rPr>
+        <w:t xml:space="preserve"> файл с названием «</w:t>
+      </w:r>
+      <w:proofErr w:type="spellStart"/>
+      <w:r>
+        <w:rPr>
+          <w:lang w:eastAsia="ja-JP"/>
+        </w:rPr>
+        <w:t>Названиеналога_названиеалгоритма</w:t>
+      </w:r>
+      <w:proofErr w:type="spellEnd"/>
       <w:r>
         <w:rPr>
           <w:lang w:eastAsia="ja-JP"/>
@@ -23631,6 +24939,7 @@
       <w:r>
         <w:t>‘</w:t>
       </w:r>
+      <w:proofErr w:type="spellStart"/>
       <w:r>
         <w:t>Дата</w:t>
       </w:r>
@@ -23640,6 +24949,7 @@
       <w:r>
         <w:t>Значение</w:t>
       </w:r>
+      <w:proofErr w:type="spellEnd"/>
       <w:r>
         <w:t>’</w:t>
       </w:r>
@@ -23660,7 +24970,7 @@
       <w:pPr>
         <w:pStyle w:val="1"/>
       </w:pPr>
-      <w:bookmarkStart w:id="19" w:name="_Toc163745390"/>
+      <w:bookmarkStart w:id="19" w:name="_Toc163757949"/>
       <w:r>
         <w:lastRenderedPageBreak/>
         <w:t>3. Анализ применения алгоритмов</w:t>
@@ -23701,8 +25011,13 @@
         <w:t>,</w:t>
       </w:r>
       <w:r>
-        <w:t xml:space="preserve"> на странице выполнения налогов на фронтенде</w:t>
-      </w:r>
+        <w:t xml:space="preserve"> на странице выполнения налогов на </w:t>
+      </w:r>
+      <w:proofErr w:type="spellStart"/>
+      <w:r>
+        <w:t>фронтенде</w:t>
+      </w:r>
+      <w:proofErr w:type="spellEnd"/>
       <w:r>
         <w:t>,</w:t>
       </w:r>
@@ -24008,7 +25323,7 @@
       <w:pPr>
         <w:pStyle w:val="2"/>
       </w:pPr>
-      <w:bookmarkStart w:id="20" w:name="_Toc163745391"/>
+      <w:bookmarkStart w:id="20" w:name="_Toc163757950"/>
       <w:r>
         <w:lastRenderedPageBreak/>
         <w:t>3.1. Прогноз для НДПИ</w:t>
@@ -24198,7 +25513,7 @@
       <w:pPr>
         <w:pStyle w:val="2"/>
       </w:pPr>
-      <w:bookmarkStart w:id="21" w:name="_Toc163745392"/>
+      <w:bookmarkStart w:id="21" w:name="_Toc163757951"/>
       <w:r>
         <w:lastRenderedPageBreak/>
         <w:t>3.2. Прогноз для налога на прибыль</w:t>
@@ -24233,7 +25548,7 @@
       <w:pPr>
         <w:pStyle w:val="2"/>
       </w:pPr>
-      <w:bookmarkStart w:id="22" w:name="_Toc163745393"/>
+      <w:bookmarkStart w:id="22" w:name="_Toc163757952"/>
       <w:r>
         <w:lastRenderedPageBreak/>
         <w:t>3.3. Прогноз для НДФЛ</w:t>
@@ -24268,7 +25583,7 @@
       <w:pPr>
         <w:pStyle w:val="2"/>
       </w:pPr>
-      <w:bookmarkStart w:id="23" w:name="_Toc163745394"/>
+      <w:bookmarkStart w:id="23" w:name="_Toc163757953"/>
       <w:r>
         <w:lastRenderedPageBreak/>
         <w:t>3.4. Прогноз для НДС</w:t>
@@ -24299,7 +25614,7 @@
       <w:pPr>
         <w:pStyle w:val="2"/>
       </w:pPr>
-      <w:bookmarkStart w:id="24" w:name="_Toc163745395"/>
+      <w:bookmarkStart w:id="24" w:name="_Toc163757954"/>
       <w:r>
         <w:lastRenderedPageBreak/>
         <w:t>3.5. Прогнозы акцизов</w:t>
@@ -24334,7 +25649,7 @@
       <w:pPr>
         <w:pStyle w:val="2"/>
       </w:pPr>
-      <w:bookmarkStart w:id="25" w:name="_Toc163745396"/>
+      <w:bookmarkStart w:id="25" w:name="_Toc163757955"/>
       <w:r>
         <w:lastRenderedPageBreak/>
         <w:t>3.6. Прогноз объема федерального бюджета</w:t>
@@ -24377,6 +25692,7 @@
       <w:pPr>
         <w:pStyle w:val="1"/>
       </w:pPr>
+      <w:bookmarkStart w:id="26" w:name="_Toc163757956"/>
       <w:r>
         <w:lastRenderedPageBreak/>
         <w:t>4</w:t>
@@ -24384,11 +25700,55 @@
       <w:r>
         <w:t>. Заключение</w:t>
       </w:r>
-    </w:p>
-    <w:p>
+      <w:bookmarkEnd w:id="26"/>
+    </w:p>
+    <w:p>
+      <w:pPr>
+        <w:rPr>
+          <w:lang w:eastAsia="ja-JP"/>
+        </w:rPr>
+      </w:pPr>
       <w:r>
         <w:tab/>
-        <w:t>При выполнении данной работы мне удалось создать автоматизированную систему прогнозирования налоговых поступлений</w:t>
+        <w:t xml:space="preserve">При выполнении данной работы </w:t>
+      </w:r>
+      <w:r>
+        <w:t>я провел анализ налоговой системы Российской Федерации и выяснил, какие налоги и акцизы оказывают наибольшее влияние на объем федерального бюджета. Я</w:t>
+      </w:r>
+      <w:r>
+        <w:t xml:space="preserve"> созда</w:t>
+      </w:r>
+      <w:r>
+        <w:t xml:space="preserve">л </w:t>
+      </w:r>
+      <w:proofErr w:type="spellStart"/>
+      <w:r>
+        <w:t>мультиалгоритмическую</w:t>
+      </w:r>
+      <w:proofErr w:type="spellEnd"/>
+      <w:r>
+        <w:t xml:space="preserve"> расширяемую</w:t>
+      </w:r>
+      <w:r>
+        <w:t xml:space="preserve"> автоматизированную систему прогнозирования налоговых поступлений</w:t>
+      </w:r>
+      <w:r>
+        <w:rPr>
+          <w:lang w:eastAsia="ja-JP"/>
+        </w:rPr>
+        <w:t>, которая хранит в себе все необходимые данные, а также для которой можно легко реализовать новые</w:t>
+      </w:r>
+      <w:r>
+        <w:rPr>
+          <w:lang w:eastAsia="ja-JP"/>
+        </w:rPr>
+        <w:t xml:space="preserve"> алгоритмы и с легкостью внедрить их в систему.</w:t>
+      </w:r>
+      <w:r>
+        <w:rPr>
+          <w:lang w:eastAsia="ja-JP"/>
+        </w:rPr>
+        <w:t xml:space="preserve"> С использованием этой системы я сделал прогнозы четырех видов налогов и восьми видов акцизов, которые затем были использованы при получении прогноза федерального бюджета.</w:t>
       </w:r>
     </w:p>
     <w:p>
@@ -24404,12 +25764,12 @@
       <w:pPr>
         <w:pStyle w:val="1"/>
       </w:pPr>
-      <w:bookmarkStart w:id="26" w:name="_Toc163745397"/>
+      <w:bookmarkStart w:id="27" w:name="_Toc163757957"/>
       <w:r>
         <w:lastRenderedPageBreak/>
         <w:t>Список терминов и сокращений</w:t>
       </w:r>
-      <w:bookmarkEnd w:id="26"/>
+      <w:bookmarkEnd w:id="27"/>
     </w:p>
     <w:p>
       <w:pPr>
@@ -24747,7 +26107,15 @@
           <w:szCs w:val="28"/>
           <w:shd w:val="clear" w:color="auto" w:fill="FFFFFF"/>
         </w:rPr>
-        <w:t xml:space="preserve"> ыва </w:t>
+        <w:t xml:space="preserve"> </w:t>
+      </w:r>
+      <w:r>
+        <w:rPr>
+          <w:color w:val="202122"/>
+          <w:szCs w:val="28"/>
+          <w:shd w:val="clear" w:color="auto" w:fill="FFFFFF"/>
+        </w:rPr>
+        <w:t>компонент системы, запускающийся без графического интерфейса, и отвечающий за взаимодействие с внешним миром и другими внутренними сервисами.</w:t>
       </w:r>
     </w:p>
     <w:p>
@@ -24779,23 +26147,31 @@
           <w:szCs w:val="28"/>
           <w:shd w:val="clear" w:color="auto" w:fill="FFFFFF"/>
         </w:rPr>
-        <w:t xml:space="preserve"> афыва </w:t>
-      </w:r>
-    </w:p>
-    <w:p>
-      <w:pPr>
+        <w:t xml:space="preserve"> </w:t>
+      </w:r>
+      <w:r>
         <w:rPr>
           <w:color w:val="202122"/>
           <w:szCs w:val="28"/>
           <w:shd w:val="clear" w:color="auto" w:fill="FFFFFF"/>
         </w:rPr>
-      </w:pPr>
-      <w:r>
+        <w:t>графический компонент системы, которые взаимодействует с бэкендом.</w:t>
+      </w:r>
+    </w:p>
+    <w:p>
+      <w:pPr>
         <w:rPr>
           <w:color w:val="202122"/>
           <w:szCs w:val="28"/>
           <w:shd w:val="clear" w:color="auto" w:fill="FFFFFF"/>
         </w:rPr>
+      </w:pPr>
+      <w:r>
+        <w:rPr>
+          <w:color w:val="202122"/>
+          <w:szCs w:val="28"/>
+          <w:shd w:val="clear" w:color="auto" w:fill="FFFFFF"/>
+        </w:rPr>
         <w:br w:type="page"/>
       </w:r>
     </w:p>
@@ -24803,7 +26179,7 @@
       <w:pPr>
         <w:pStyle w:val="1"/>
       </w:pPr>
-      <w:bookmarkStart w:id="27" w:name="_Toc163745398"/>
+      <w:bookmarkStart w:id="28" w:name="_Toc163757958"/>
       <w:r>
         <w:lastRenderedPageBreak/>
         <w:t xml:space="preserve">Список </w:t>
@@ -24811,7 +26187,7 @@
       <w:r>
         <w:t>литературы</w:t>
       </w:r>
-      <w:bookmarkEnd w:id="27"/>
+      <w:bookmarkEnd w:id="28"/>
     </w:p>
     <w:p>
       <w:pPr>
@@ -24920,27 +26296,7 @@
             <w:sz w:val="28"/>
             <w:szCs w:val="28"/>
           </w:rPr>
-          <w:t>http://www.machinelearning.ru/wiki/index.php?title=%D0%9F%D1%80%D0%BE%D0%B3%D0%BD%D0%BE%D0%B7%D0%B8%D1%80%D0%BE%D0%B2%D0%B0%D0%BD%D0%B8%D0%B5_%D0%B2%D1%80%</w:t>
-        </w:r>
-        <w:r>
-          <w:rPr>
-            <w:rStyle w:val="a6"/>
-            <w:rFonts w:eastAsiaTheme="majorEastAsia"/>
-            <w:color w:val="1155CC"/>
-            <w:sz w:val="28"/>
-            <w:szCs w:val="28"/>
-          </w:rPr>
-          <w:t>D</w:t>
-        </w:r>
-        <w:r>
-          <w:rPr>
-            <w:rStyle w:val="a6"/>
-            <w:rFonts w:eastAsiaTheme="majorEastAsia"/>
-            <w:color w:val="1155CC"/>
-            <w:sz w:val="28"/>
-            <w:szCs w:val="28"/>
-          </w:rPr>
-          <w:t>0%B5%D0%BC%D0%B5%D0%BD%D0%BD%D1%8B%D1%85_%D1%80%D1%8F%D0%B4%D0%BE%D0%B2_%D0%BC%D0%B5%D1%82%D0%BE%D0%B4%D0%BE%D0%BC_SSA_%28%D0%BF%D1%80%D0%B8%D0%BC%D0%B5%D1%80%29</w:t>
+          <w:t>http://www.machinelearning.ru/wiki/index.php?title=%D0%9F%D1%80%D0%BE%D0%B3%D0%BD%D0%BE%D0%B7%D0%B8%D1%80%D0%BE%D0%B2%D0%B0%D0%BD%D0%B8%D0%B5_%D0%B2%D1%80%D0%B5%D0%BC%D0%B5%D0%BD%D0%BD%D1%8B%D1%85_%D1%80%D1%8F%D0%B4%D0%BE%D0%B2_%D0%BC%D0%B5%D1%82%D0%BE%D0%B4%D0%BE%D0%BC_SSA_%28%D0%BF%D1%80%D0%B8%D0%BC%D0%B5%D1%80%29</w:t>
         </w:r>
       </w:hyperlink>
       <w:r>
@@ -25450,12 +26806,12 @@
       <w:pPr>
         <w:pStyle w:val="1"/>
       </w:pPr>
-      <w:bookmarkStart w:id="28" w:name="_Toc163745399"/>
+      <w:bookmarkStart w:id="29" w:name="_Toc163757959"/>
       <w:r>
         <w:lastRenderedPageBreak/>
         <w:t>Приложение</w:t>
       </w:r>
-      <w:bookmarkEnd w:id="28"/>
+      <w:bookmarkEnd w:id="29"/>
     </w:p>
     <w:p>
       <w:pPr>
@@ -25473,19 +26829,7 @@
           <w:rPr>
             <w:rStyle w:val="a6"/>
           </w:rPr>
-          <w:t>https://github.com/SlamperBOO</w:t>
-        </w:r>
-        <w:r>
-          <w:rPr>
-            <w:rStyle w:val="a6"/>
-          </w:rPr>
-          <w:t>M</w:t>
-        </w:r>
-        <w:r>
-          <w:rPr>
-            <w:rStyle w:val="a6"/>
-          </w:rPr>
-          <w:t>/Graduate-Work</w:t>
+          <w:t>https://github.com/SlamperBOOM/Graduate-Work</w:t>
         </w:r>
       </w:hyperlink>
     </w:p>
@@ -27200,6 +28544,92 @@
     </w:lvl>
   </w:abstractNum>
   <w:abstractNum w:abstractNumId="13" w15:restartNumberingAfterBreak="0">
+    <w:nsid w:val="30C958EF"/>
+    <w:multiLevelType w:val="hybridMultilevel"/>
+    <w:tmpl w:val="099884BE"/>
+    <w:lvl w:ilvl="0" w:tplc="0419000F">
+      <w:start w:val="1"/>
+      <w:numFmt w:val="decimal"/>
+      <w:lvlText w:val="%1."/>
+      <w:lvlJc w:val="left"/>
+      <w:pPr>
+        <w:ind w:left="1428" w:hanging="360"/>
+      </w:pPr>
+    </w:lvl>
+    <w:lvl w:ilvl="1" w:tplc="04190019" w:tentative="1">
+      <w:start w:val="1"/>
+      <w:numFmt w:val="lowerLetter"/>
+      <w:lvlText w:val="%2."/>
+      <w:lvlJc w:val="left"/>
+      <w:pPr>
+        <w:ind w:left="2148" w:hanging="360"/>
+      </w:pPr>
+    </w:lvl>
+    <w:lvl w:ilvl="2" w:tplc="0419001B" w:tentative="1">
+      <w:start w:val="1"/>
+      <w:numFmt w:val="lowerRoman"/>
+      <w:lvlText w:val="%3."/>
+      <w:lvlJc w:val="right"/>
+      <w:pPr>
+        <w:ind w:left="2868" w:hanging="180"/>
+      </w:pPr>
+    </w:lvl>
+    <w:lvl w:ilvl="3" w:tplc="0419000F" w:tentative="1">
+      <w:start w:val="1"/>
+      <w:numFmt w:val="decimal"/>
+      <w:lvlText w:val="%4."/>
+      <w:lvlJc w:val="left"/>
+      <w:pPr>
+        <w:ind w:left="3588" w:hanging="360"/>
+      </w:pPr>
+    </w:lvl>
+    <w:lvl w:ilvl="4" w:tplc="04190019" w:tentative="1">
+      <w:start w:val="1"/>
+      <w:numFmt w:val="lowerLetter"/>
+      <w:lvlText w:val="%5."/>
+      <w:lvlJc w:val="left"/>
+      <w:pPr>
+        <w:ind w:left="4308" w:hanging="360"/>
+      </w:pPr>
+    </w:lvl>
+    <w:lvl w:ilvl="5" w:tplc="0419001B" w:tentative="1">
+      <w:start w:val="1"/>
+      <w:numFmt w:val="lowerRoman"/>
+      <w:lvlText w:val="%6."/>
+      <w:lvlJc w:val="right"/>
+      <w:pPr>
+        <w:ind w:left="5028" w:hanging="180"/>
+      </w:pPr>
+    </w:lvl>
+    <w:lvl w:ilvl="6" w:tplc="0419000F" w:tentative="1">
+      <w:start w:val="1"/>
+      <w:numFmt w:val="decimal"/>
+      <w:lvlText w:val="%7."/>
+      <w:lvlJc w:val="left"/>
+      <w:pPr>
+        <w:ind w:left="5748" w:hanging="360"/>
+      </w:pPr>
+    </w:lvl>
+    <w:lvl w:ilvl="7" w:tplc="04190019" w:tentative="1">
+      <w:start w:val="1"/>
+      <w:numFmt w:val="lowerLetter"/>
+      <w:lvlText w:val="%8."/>
+      <w:lvlJc w:val="left"/>
+      <w:pPr>
+        <w:ind w:left="6468" w:hanging="360"/>
+      </w:pPr>
+    </w:lvl>
+    <w:lvl w:ilvl="8" w:tplc="0419001B" w:tentative="1">
+      <w:start w:val="1"/>
+      <w:numFmt w:val="lowerRoman"/>
+      <w:lvlText w:val="%9."/>
+      <w:lvlJc w:val="right"/>
+      <w:pPr>
+        <w:ind w:left="7188" w:hanging="180"/>
+      </w:pPr>
+    </w:lvl>
+  </w:abstractNum>
+  <w:abstractNum w:abstractNumId="14" w15:restartNumberingAfterBreak="0">
     <w:nsid w:val="34822756"/>
     <w:multiLevelType w:val="hybridMultilevel"/>
     <w:tmpl w:val="B3BEFEB6"/>
@@ -27312,7 +28742,7 @@
       </w:rPr>
     </w:lvl>
   </w:abstractNum>
-  <w:abstractNum w:abstractNumId="14" w15:restartNumberingAfterBreak="0">
+  <w:abstractNum w:abstractNumId="15" w15:restartNumberingAfterBreak="0">
     <w:nsid w:val="34B9679E"/>
     <w:multiLevelType w:val="multilevel"/>
     <w:tmpl w:val="C3AE97DE"/>
@@ -27425,7 +28855,7 @@
       </w:pPr>
     </w:lvl>
   </w:abstractNum>
-  <w:abstractNum w:abstractNumId="15" w15:restartNumberingAfterBreak="0">
+  <w:abstractNum w:abstractNumId="16" w15:restartNumberingAfterBreak="0">
     <w:nsid w:val="371E40F3"/>
     <w:multiLevelType w:val="hybridMultilevel"/>
     <w:tmpl w:val="BB80A272"/>
@@ -27538,7 +28968,7 @@
       </w:rPr>
     </w:lvl>
   </w:abstractNum>
-  <w:abstractNum w:abstractNumId="16" w15:restartNumberingAfterBreak="0">
+  <w:abstractNum w:abstractNumId="17" w15:restartNumberingAfterBreak="0">
     <w:nsid w:val="395403DE"/>
     <w:multiLevelType w:val="multilevel"/>
     <w:tmpl w:val="F84AD272"/>
@@ -27687,7 +29117,7 @@
       </w:rPr>
     </w:lvl>
   </w:abstractNum>
-  <w:abstractNum w:abstractNumId="17" w15:restartNumberingAfterBreak="0">
+  <w:abstractNum w:abstractNumId="18" w15:restartNumberingAfterBreak="0">
     <w:nsid w:val="3BA30ADD"/>
     <w:multiLevelType w:val="hybridMultilevel"/>
     <w:tmpl w:val="E370BBC6"/>
@@ -27800,7 +29230,7 @@
       </w:rPr>
     </w:lvl>
   </w:abstractNum>
-  <w:abstractNum w:abstractNumId="18" w15:restartNumberingAfterBreak="0">
+  <w:abstractNum w:abstractNumId="19" w15:restartNumberingAfterBreak="0">
     <w:nsid w:val="46266D8B"/>
     <w:multiLevelType w:val="multilevel"/>
     <w:tmpl w:val="61DC9D02"/>
@@ -27950,7 +29380,7 @@
       </w:rPr>
     </w:lvl>
   </w:abstractNum>
-  <w:abstractNum w:abstractNumId="19" w15:restartNumberingAfterBreak="0">
+  <w:abstractNum w:abstractNumId="20" w15:restartNumberingAfterBreak="0">
     <w:nsid w:val="470F4D9D"/>
     <w:multiLevelType w:val="hybridMultilevel"/>
     <w:tmpl w:val="046E514C"/>
@@ -28060,7 +29490,7 @@
       </w:rPr>
     </w:lvl>
   </w:abstractNum>
-  <w:abstractNum w:abstractNumId="20" w15:restartNumberingAfterBreak="0">
+  <w:abstractNum w:abstractNumId="21" w15:restartNumberingAfterBreak="0">
     <w:nsid w:val="4C77453B"/>
     <w:multiLevelType w:val="hybridMultilevel"/>
     <w:tmpl w:val="7A98B6F6"/>
@@ -28173,7 +29603,7 @@
       </w:rPr>
     </w:lvl>
   </w:abstractNum>
-  <w:abstractNum w:abstractNumId="21" w15:restartNumberingAfterBreak="0">
+  <w:abstractNum w:abstractNumId="22" w15:restartNumberingAfterBreak="0">
     <w:nsid w:val="4DB56D55"/>
     <w:multiLevelType w:val="multilevel"/>
     <w:tmpl w:val="372C25F6"/>
@@ -28286,7 +29716,7 @@
       </w:pPr>
     </w:lvl>
   </w:abstractNum>
-  <w:abstractNum w:abstractNumId="22" w15:restartNumberingAfterBreak="0">
+  <w:abstractNum w:abstractNumId="23" w15:restartNumberingAfterBreak="0">
     <w:nsid w:val="532F07FD"/>
     <w:multiLevelType w:val="hybridMultilevel"/>
     <w:tmpl w:val="5AF4CFEC"/>
@@ -28399,7 +29829,7 @@
       </w:rPr>
     </w:lvl>
   </w:abstractNum>
-  <w:abstractNum w:abstractNumId="23" w15:restartNumberingAfterBreak="0">
+  <w:abstractNum w:abstractNumId="24" w15:restartNumberingAfterBreak="0">
     <w:nsid w:val="546746D1"/>
     <w:multiLevelType w:val="multilevel"/>
     <w:tmpl w:val="EC424226"/>
@@ -28512,7 +29942,7 @@
       </w:pPr>
     </w:lvl>
   </w:abstractNum>
-  <w:abstractNum w:abstractNumId="24" w15:restartNumberingAfterBreak="0">
+  <w:abstractNum w:abstractNumId="25" w15:restartNumberingAfterBreak="0">
     <w:nsid w:val="568D232E"/>
     <w:multiLevelType w:val="multilevel"/>
     <w:tmpl w:val="938E2888"/>
@@ -28625,7 +30055,7 @@
       </w:pPr>
     </w:lvl>
   </w:abstractNum>
-  <w:abstractNum w:abstractNumId="25" w15:restartNumberingAfterBreak="0">
+  <w:abstractNum w:abstractNumId="26" w15:restartNumberingAfterBreak="0">
     <w:nsid w:val="586B3AC6"/>
     <w:multiLevelType w:val="multilevel"/>
     <w:tmpl w:val="68E6B2C0"/>
@@ -28738,7 +30168,7 @@
       </w:pPr>
     </w:lvl>
   </w:abstractNum>
-  <w:abstractNum w:abstractNumId="26" w15:restartNumberingAfterBreak="0">
+  <w:abstractNum w:abstractNumId="27" w15:restartNumberingAfterBreak="0">
     <w:nsid w:val="58D11224"/>
     <w:multiLevelType w:val="hybridMultilevel"/>
     <w:tmpl w:val="3A705772"/>
@@ -28851,7 +30281,7 @@
       </w:rPr>
     </w:lvl>
   </w:abstractNum>
-  <w:abstractNum w:abstractNumId="27" w15:restartNumberingAfterBreak="0">
+  <w:abstractNum w:abstractNumId="28" w15:restartNumberingAfterBreak="0">
     <w:nsid w:val="59927A86"/>
     <w:multiLevelType w:val="multilevel"/>
     <w:tmpl w:val="68E6B2C0"/>
@@ -28964,7 +30394,7 @@
       </w:pPr>
     </w:lvl>
   </w:abstractNum>
-  <w:abstractNum w:abstractNumId="28" w15:restartNumberingAfterBreak="0">
+  <w:abstractNum w:abstractNumId="29" w15:restartNumberingAfterBreak="0">
     <w:nsid w:val="5A215C19"/>
     <w:multiLevelType w:val="hybridMultilevel"/>
     <w:tmpl w:val="CA4C5E88"/>
@@ -29077,7 +30507,7 @@
       </w:rPr>
     </w:lvl>
   </w:abstractNum>
-  <w:abstractNum w:abstractNumId="29" w15:restartNumberingAfterBreak="0">
+  <w:abstractNum w:abstractNumId="30" w15:restartNumberingAfterBreak="0">
     <w:nsid w:val="5A5B0BB6"/>
     <w:multiLevelType w:val="multilevel"/>
     <w:tmpl w:val="68E6B2C0"/>
@@ -29217,7 +30647,7 @@
       </w:rPr>
     </w:lvl>
   </w:abstractNum>
-  <w:abstractNum w:abstractNumId="30" w15:restartNumberingAfterBreak="0">
+  <w:abstractNum w:abstractNumId="31" w15:restartNumberingAfterBreak="0">
     <w:nsid w:val="5D572922"/>
     <w:multiLevelType w:val="hybridMultilevel"/>
     <w:tmpl w:val="7B6A2BB4"/>
@@ -29330,7 +30760,7 @@
       </w:rPr>
     </w:lvl>
   </w:abstractNum>
-  <w:abstractNum w:abstractNumId="31" w15:restartNumberingAfterBreak="0">
+  <w:abstractNum w:abstractNumId="32" w15:restartNumberingAfterBreak="0">
     <w:nsid w:val="5FE11621"/>
     <w:multiLevelType w:val="hybridMultilevel"/>
     <w:tmpl w:val="4822D5CC"/>
@@ -29443,7 +30873,7 @@
       </w:rPr>
     </w:lvl>
   </w:abstractNum>
-  <w:abstractNum w:abstractNumId="32" w15:restartNumberingAfterBreak="0">
+  <w:abstractNum w:abstractNumId="33" w15:restartNumberingAfterBreak="0">
     <w:nsid w:val="60444A95"/>
     <w:multiLevelType w:val="multilevel"/>
     <w:tmpl w:val="18467770"/>
@@ -29592,7 +31022,7 @@
       </w:rPr>
     </w:lvl>
   </w:abstractNum>
-  <w:abstractNum w:abstractNumId="33" w15:restartNumberingAfterBreak="0">
+  <w:abstractNum w:abstractNumId="34" w15:restartNumberingAfterBreak="0">
     <w:nsid w:val="62A7608C"/>
     <w:multiLevelType w:val="multilevel"/>
     <w:tmpl w:val="4A1A3B8A"/>
@@ -29741,7 +31171,7 @@
       </w:rPr>
     </w:lvl>
   </w:abstractNum>
-  <w:abstractNum w:abstractNumId="34" w15:restartNumberingAfterBreak="0">
+  <w:abstractNum w:abstractNumId="35" w15:restartNumberingAfterBreak="0">
     <w:nsid w:val="63736BD4"/>
     <w:multiLevelType w:val="multilevel"/>
     <w:tmpl w:val="BF1298F6"/>
@@ -29890,7 +31320,7 @@
       </w:rPr>
     </w:lvl>
   </w:abstractNum>
-  <w:abstractNum w:abstractNumId="35" w15:restartNumberingAfterBreak="0">
+  <w:abstractNum w:abstractNumId="36" w15:restartNumberingAfterBreak="0">
     <w:nsid w:val="641D7541"/>
     <w:multiLevelType w:val="hybridMultilevel"/>
     <w:tmpl w:val="19925860"/>
@@ -30003,7 +31433,7 @@
       </w:rPr>
     </w:lvl>
   </w:abstractNum>
-  <w:abstractNum w:abstractNumId="36" w15:restartNumberingAfterBreak="0">
+  <w:abstractNum w:abstractNumId="37" w15:restartNumberingAfterBreak="0">
     <w:nsid w:val="64BA0537"/>
     <w:multiLevelType w:val="multilevel"/>
     <w:tmpl w:val="9866EC16"/>
@@ -30152,7 +31582,7 @@
       </w:rPr>
     </w:lvl>
   </w:abstractNum>
-  <w:abstractNum w:abstractNumId="37" w15:restartNumberingAfterBreak="0">
+  <w:abstractNum w:abstractNumId="38" w15:restartNumberingAfterBreak="0">
     <w:nsid w:val="672E1505"/>
     <w:multiLevelType w:val="multilevel"/>
     <w:tmpl w:val="4CDE3D86"/>
@@ -30265,7 +31695,7 @@
       </w:pPr>
     </w:lvl>
   </w:abstractNum>
-  <w:abstractNum w:abstractNumId="38" w15:restartNumberingAfterBreak="0">
+  <w:abstractNum w:abstractNumId="39" w15:restartNumberingAfterBreak="0">
     <w:nsid w:val="713D713F"/>
     <w:multiLevelType w:val="multilevel"/>
     <w:tmpl w:val="BFA22DA2"/>
@@ -30378,7 +31808,7 @@
       </w:pPr>
     </w:lvl>
   </w:abstractNum>
-  <w:abstractNum w:abstractNumId="39" w15:restartNumberingAfterBreak="0">
+  <w:abstractNum w:abstractNumId="40" w15:restartNumberingAfterBreak="0">
     <w:nsid w:val="730C5BDE"/>
     <w:multiLevelType w:val="hybridMultilevel"/>
     <w:tmpl w:val="57E2E4EC"/>
@@ -30491,7 +31921,93 @@
       </w:rPr>
     </w:lvl>
   </w:abstractNum>
-  <w:abstractNum w:abstractNumId="40" w15:restartNumberingAfterBreak="0">
+  <w:abstractNum w:abstractNumId="41" w15:restartNumberingAfterBreak="0">
+    <w:nsid w:val="740D600A"/>
+    <w:multiLevelType w:val="hybridMultilevel"/>
+    <w:tmpl w:val="3A8EC8AC"/>
+    <w:lvl w:ilvl="0" w:tplc="0419000F">
+      <w:start w:val="1"/>
+      <w:numFmt w:val="decimal"/>
+      <w:lvlText w:val="%1."/>
+      <w:lvlJc w:val="left"/>
+      <w:pPr>
+        <w:ind w:left="720" w:hanging="360"/>
+      </w:pPr>
+    </w:lvl>
+    <w:lvl w:ilvl="1" w:tplc="04190019" w:tentative="1">
+      <w:start w:val="1"/>
+      <w:numFmt w:val="lowerLetter"/>
+      <w:lvlText w:val="%2."/>
+      <w:lvlJc w:val="left"/>
+      <w:pPr>
+        <w:ind w:left="1440" w:hanging="360"/>
+      </w:pPr>
+    </w:lvl>
+    <w:lvl w:ilvl="2" w:tplc="0419001B" w:tentative="1">
+      <w:start w:val="1"/>
+      <w:numFmt w:val="lowerRoman"/>
+      <w:lvlText w:val="%3."/>
+      <w:lvlJc w:val="right"/>
+      <w:pPr>
+        <w:ind w:left="2160" w:hanging="180"/>
+      </w:pPr>
+    </w:lvl>
+    <w:lvl w:ilvl="3" w:tplc="0419000F" w:tentative="1">
+      <w:start w:val="1"/>
+      <w:numFmt w:val="decimal"/>
+      <w:lvlText w:val="%4."/>
+      <w:lvlJc w:val="left"/>
+      <w:pPr>
+        <w:ind w:left="2880" w:hanging="360"/>
+      </w:pPr>
+    </w:lvl>
+    <w:lvl w:ilvl="4" w:tplc="04190019" w:tentative="1">
+      <w:start w:val="1"/>
+      <w:numFmt w:val="lowerLetter"/>
+      <w:lvlText w:val="%5."/>
+      <w:lvlJc w:val="left"/>
+      <w:pPr>
+        <w:ind w:left="3600" w:hanging="360"/>
+      </w:pPr>
+    </w:lvl>
+    <w:lvl w:ilvl="5" w:tplc="0419001B" w:tentative="1">
+      <w:start w:val="1"/>
+      <w:numFmt w:val="lowerRoman"/>
+      <w:lvlText w:val="%6."/>
+      <w:lvlJc w:val="right"/>
+      <w:pPr>
+        <w:ind w:left="4320" w:hanging="180"/>
+      </w:pPr>
+    </w:lvl>
+    <w:lvl w:ilvl="6" w:tplc="0419000F" w:tentative="1">
+      <w:start w:val="1"/>
+      <w:numFmt w:val="decimal"/>
+      <w:lvlText w:val="%7."/>
+      <w:lvlJc w:val="left"/>
+      <w:pPr>
+        <w:ind w:left="5040" w:hanging="360"/>
+      </w:pPr>
+    </w:lvl>
+    <w:lvl w:ilvl="7" w:tplc="04190019" w:tentative="1">
+      <w:start w:val="1"/>
+      <w:numFmt w:val="lowerLetter"/>
+      <w:lvlText w:val="%8."/>
+      <w:lvlJc w:val="left"/>
+      <w:pPr>
+        <w:ind w:left="5760" w:hanging="360"/>
+      </w:pPr>
+    </w:lvl>
+    <w:lvl w:ilvl="8" w:tplc="0419001B" w:tentative="1">
+      <w:start w:val="1"/>
+      <w:numFmt w:val="lowerRoman"/>
+      <w:lvlText w:val="%9."/>
+      <w:lvlJc w:val="right"/>
+      <w:pPr>
+        <w:ind w:left="6480" w:hanging="180"/>
+      </w:pPr>
+    </w:lvl>
+  </w:abstractNum>
+  <w:abstractNum w:abstractNumId="42" w15:restartNumberingAfterBreak="0">
     <w:nsid w:val="77E617BE"/>
     <w:multiLevelType w:val="hybridMultilevel"/>
     <w:tmpl w:val="30769F76"/>
@@ -30605,28 +32121,28 @@
     </w:lvl>
   </w:abstractNum>
   <w:num w:numId="1">
-    <w:abstractNumId w:val="33"/>
+    <w:abstractNumId w:val="34"/>
   </w:num>
   <w:num w:numId="2">
     <w:abstractNumId w:val="1"/>
   </w:num>
   <w:num w:numId="3">
-    <w:abstractNumId w:val="37"/>
+    <w:abstractNumId w:val="38"/>
   </w:num>
   <w:num w:numId="4">
-    <w:abstractNumId w:val="18"/>
+    <w:abstractNumId w:val="19"/>
   </w:num>
   <w:num w:numId="5">
-    <w:abstractNumId w:val="34"/>
+    <w:abstractNumId w:val="35"/>
   </w:num>
   <w:num w:numId="6">
-    <w:abstractNumId w:val="32"/>
+    <w:abstractNumId w:val="33"/>
   </w:num>
   <w:num w:numId="7">
-    <w:abstractNumId w:val="21"/>
+    <w:abstractNumId w:val="22"/>
   </w:num>
   <w:num w:numId="8">
-    <w:abstractNumId w:val="24"/>
+    <w:abstractNumId w:val="25"/>
     <w:lvlOverride w:ilvl="0">
       <w:lvl w:ilvl="0">
         <w:numFmt w:val="decimal"/>
@@ -30646,25 +32162,25 @@
     </w:lvlOverride>
   </w:num>
   <w:num w:numId="10">
-    <w:abstractNumId w:val="16"/>
+    <w:abstractNumId w:val="17"/>
   </w:num>
   <w:num w:numId="11">
     <w:abstractNumId w:val="2"/>
   </w:num>
   <w:num w:numId="12">
-    <w:abstractNumId w:val="36"/>
+    <w:abstractNumId w:val="37"/>
   </w:num>
   <w:num w:numId="13">
-    <w:abstractNumId w:val="23"/>
+    <w:abstractNumId w:val="24"/>
   </w:num>
   <w:num w:numId="14">
     <w:abstractNumId w:val="5"/>
   </w:num>
   <w:num w:numId="15">
-    <w:abstractNumId w:val="27"/>
+    <w:abstractNumId w:val="28"/>
   </w:num>
   <w:num w:numId="16">
-    <w:abstractNumId w:val="38"/>
+    <w:abstractNumId w:val="39"/>
   </w:num>
   <w:num w:numId="17">
     <w:abstractNumId w:val="4"/>
@@ -30687,7 +32203,7 @@
     </w:lvlOverride>
   </w:num>
   <w:num w:numId="18">
-    <w:abstractNumId w:val="14"/>
+    <w:abstractNumId w:val="15"/>
     <w:lvlOverride w:ilvl="0">
       <w:lvl w:ilvl="0">
         <w:numFmt w:val="decimal"/>
@@ -30697,7 +32213,7 @@
     </w:lvlOverride>
   </w:num>
   <w:num w:numId="19">
-    <w:abstractNumId w:val="14"/>
+    <w:abstractNumId w:val="15"/>
     <w:lvlOverride w:ilvl="0">
       <w:lvl w:ilvl="0">
         <w:numFmt w:val="decimal"/>
@@ -30710,7 +32226,7 @@
     <w:abstractNumId w:val="0"/>
   </w:num>
   <w:num w:numId="21">
-    <w:abstractNumId w:val="15"/>
+    <w:abstractNumId w:val="16"/>
   </w:num>
   <w:num w:numId="22">
     <w:abstractNumId w:val="12"/>
@@ -30719,61 +32235,67 @@
     <w:abstractNumId w:val="9"/>
   </w:num>
   <w:num w:numId="24">
-    <w:abstractNumId w:val="25"/>
+    <w:abstractNumId w:val="26"/>
   </w:num>
   <w:num w:numId="25">
-    <w:abstractNumId w:val="29"/>
+    <w:abstractNumId w:val="30"/>
   </w:num>
   <w:num w:numId="26">
-    <w:abstractNumId w:val="40"/>
+    <w:abstractNumId w:val="42"/>
   </w:num>
   <w:num w:numId="27">
-    <w:abstractNumId w:val="28"/>
+    <w:abstractNumId w:val="29"/>
   </w:num>
   <w:num w:numId="28">
     <w:abstractNumId w:val="11"/>
   </w:num>
   <w:num w:numId="29">
-    <w:abstractNumId w:val="19"/>
+    <w:abstractNumId w:val="20"/>
   </w:num>
   <w:num w:numId="30">
-    <w:abstractNumId w:val="30"/>
+    <w:abstractNumId w:val="31"/>
   </w:num>
   <w:num w:numId="31">
     <w:abstractNumId w:val="3"/>
   </w:num>
   <w:num w:numId="32">
-    <w:abstractNumId w:val="26"/>
+    <w:abstractNumId w:val="27"/>
   </w:num>
   <w:num w:numId="33">
     <w:abstractNumId w:val="6"/>
   </w:num>
   <w:num w:numId="34">
-    <w:abstractNumId w:val="13"/>
+    <w:abstractNumId w:val="14"/>
   </w:num>
   <w:num w:numId="35">
-    <w:abstractNumId w:val="35"/>
+    <w:abstractNumId w:val="36"/>
   </w:num>
   <w:num w:numId="36">
-    <w:abstractNumId w:val="20"/>
+    <w:abstractNumId w:val="21"/>
   </w:num>
   <w:num w:numId="37">
-    <w:abstractNumId w:val="31"/>
+    <w:abstractNumId w:val="32"/>
   </w:num>
   <w:num w:numId="38">
-    <w:abstractNumId w:val="22"/>
+    <w:abstractNumId w:val="23"/>
   </w:num>
   <w:num w:numId="39">
-    <w:abstractNumId w:val="39"/>
+    <w:abstractNumId w:val="40"/>
   </w:num>
   <w:num w:numId="40">
     <w:abstractNumId w:val="10"/>
   </w:num>
   <w:num w:numId="41">
-    <w:abstractNumId w:val="17"/>
+    <w:abstractNumId w:val="18"/>
   </w:num>
   <w:num w:numId="42">
     <w:abstractNumId w:val="8"/>
+  </w:num>
+  <w:num w:numId="43">
+    <w:abstractNumId w:val="13"/>
+  </w:num>
+  <w:num w:numId="44">
+    <w:abstractNumId w:val="41"/>
   </w:num>
 </w:numbering>
 </file>
@@ -31261,6 +32783,7 @@
   <w:style w:type="character" w:default="1" w:styleId="a0">
     <w:name w:val="Default Paragraph Font"/>
     <w:uiPriority w:val="1"/>
+    <w:semiHidden/>
     <w:unhideWhenUsed/>
   </w:style>
   <w:style w:type="table" w:default="1" w:styleId="a1">

</xml_diff>